<commit_message>
Drafting "Bandcamp Discovery", Audio Sources Added
</commit_message>
<xml_diff>
--- a/BandcampDiscovery.docx
+++ b/BandcampDiscovery.docx
@@ -6,20 +6,191 @@
     <w:p>
       <w:pPr>
         <w:pStyle w:val="Heading2"/>
+      </w:pPr>
+      <w:r>
+        <w:t>Reclaiming tastemaking for listeners in the Spotify era.</w:t>
+      </w:r>
+    </w:p>
+    <w:p>
+      <w:r>
+        <w:t>Last week, Spotify users were treated to th</w:t>
+      </w:r>
+      <w:r>
+        <w:t>e service’s annual “</w:t>
+      </w:r>
+      <w:hyperlink r:id="rId12" w:history="1">
+        <w:r>
+          <w:rPr>
+            <w:rStyle w:val="Hyperlink"/>
+          </w:rPr>
+          <w:t>Spotify Wrapped</w:t>
+        </w:r>
+      </w:hyperlink>
+      <w:r>
+        <w:t xml:space="preserve">” feature: a visual </w:t>
+      </w:r>
+      <w:r>
+        <w:t>summary of a</w:t>
+      </w:r>
+      <w:r>
+        <w:t>n account’s listening habits throughout the year, including their most listened-to artists</w:t>
+      </w:r>
+      <w:r>
+        <w:t xml:space="preserve">. </w:t>
+      </w:r>
+      <w:r>
+        <w:t>New for 2020 are “in-app quizzes</w:t>
+      </w:r>
+      <w:r>
+        <w:t xml:space="preserve">,” </w:t>
+      </w:r>
+      <w:r>
+        <w:t xml:space="preserve">a chronological “Story of Your 2020,” </w:t>
+      </w:r>
+      <w:r>
+        <w:t xml:space="preserve">and </w:t>
+      </w:r>
+      <w:r>
+        <w:t>detailed podcast listening statistics</w:t>
+      </w:r>
+      <w:r>
+        <w:t>.</w:t>
+      </w:r>
+      <w:r>
+        <w:t xml:space="preserve"> </w:t>
+      </w:r>
+      <w:r>
+        <w:t>For premium users, “badges” will “</w:t>
+      </w:r>
+      <w:r>
+        <w:t>crown listeners with various titles based on the ways they listened</w:t>
+      </w:r>
+      <w:r>
+        <w:t>.”</w:t>
+      </w:r>
+    </w:p>
+    <w:p>
+      <w:pPr>
+        <w:pStyle w:val="Quote"/>
+      </w:pPr>
+      <w:r>
+        <w:t xml:space="preserve">For example, if a number of your playlists gained significant new followers, </w:t>
+      </w:r>
+      <w:proofErr w:type="gramStart"/>
+      <w:r>
+        <w:t>you’ll</w:t>
+      </w:r>
+      <w:proofErr w:type="gramEnd"/>
+      <w:r>
+        <w:t xml:space="preserve"> be a </w:t>
+      </w:r>
+      <w:r>
         <w:rPr>
-          <w:strike/>
+          <w:i/>
         </w:rPr>
-      </w:pPr>
-      <w:r>
-        <w:t>Reclaiming tastemaking for listeners in the Spotify era.</w:t>
+        <w:t>Tastemaker. </w:t>
+      </w:r>
+      <w:r>
+        <w:t xml:space="preserve">If you listened to a song before it was cool (aka hit 50,000 streams), </w:t>
+      </w:r>
+      <w:proofErr w:type="gramStart"/>
+      <w:r>
+        <w:t>you’ll</w:t>
+      </w:r>
+      <w:proofErr w:type="gramEnd"/>
+      <w:r>
+        <w:t xml:space="preserve"> get the </w:t>
+      </w:r>
+      <w:r>
+        <w:rPr>
+          <w:i/>
+        </w:rPr>
+        <w:t>Pioneer </w:t>
+      </w:r>
+      <w:r>
+        <w:t>badge. And based on the number of songs you added to playlists this year, you just might become a </w:t>
+      </w:r>
+      <w:r>
+        <w:rPr>
+          <w:i/>
+        </w:rPr>
+        <w:t>Collector</w:t>
+      </w:r>
+      <w:r>
+        <w:t>.</w:t>
+      </w:r>
+    </w:p>
+    <w:p>
+      <w:r>
+        <w:t xml:space="preserve">Their use of the term </w:t>
+      </w:r>
+      <w:r>
+        <w:rPr>
+          <w:i/>
+          <w:iCs/>
+        </w:rPr>
+        <w:t>Tastemaker</w:t>
+      </w:r>
+      <w:r>
+        <w:t xml:space="preserve"> is particularly interesting. </w:t>
+      </w:r>
+      <w:r>
+        <w:t xml:space="preserve">“Tastemaking,” a function once relegated to magazines, </w:t>
+      </w:r>
+      <w:r>
+        <w:t>has taken a concerning bent in the Algorithmic Age.</w:t>
+      </w:r>
+      <w:r>
+        <w:t xml:space="preserve"> </w:t>
+      </w:r>
+      <w:r>
+        <w:t>Very much contemporary terms like “</w:t>
+      </w:r>
+      <w:hyperlink r:id="rId13" w:history="1">
+        <w:r>
+          <w:rPr>
+            <w:rStyle w:val="Hyperlink"/>
+          </w:rPr>
+          <w:t>filter bubble</w:t>
+        </w:r>
+      </w:hyperlink>
+      <w:r>
+        <w:t xml:space="preserve">” and “echo chamber” </w:t>
+      </w:r>
+      <w:r>
+        <w:t>– applied more and more often to social platforms like Facebook and Twitter</w:t>
+      </w:r>
+      <w:r>
+        <w:t xml:space="preserve">, now – can also be associated with </w:t>
+      </w:r>
+      <w:r>
+        <w:t xml:space="preserve">music streaming services like Spotify, who’s “playlistification” of </w:t>
+      </w:r>
+      <w:r>
+        <w:t>content has had a number of alarming effects on American culture.</w:t>
+      </w:r>
+    </w:p>
+    <w:p>
+      <w:r>
+        <w:t xml:space="preserve">In 2018, </w:t>
+      </w:r>
+      <w:r>
+        <w:rPr>
+          <w:i/>
+          <w:iCs/>
+        </w:rPr>
+        <w:t>The Baffler</w:t>
+      </w:r>
+      <w:r>
+        <w:t xml:space="preserve">’s Liz Pelly </w:t>
       </w:r>
     </w:p>
     <w:sectPr>
-      <w:headerReference w:type="even" r:id="rId12"/>
-      <w:headerReference w:type="default" r:id="rId13"/>
-      <w:footerReference w:type="default" r:id="rId14"/>
-      <w:headerReference w:type="first" r:id="rId15"/>
-      <w:footerReference w:type="first" r:id="rId16"/>
+      <w:headerReference w:type="even" r:id="rId14"/>
+      <w:headerReference w:type="default" r:id="rId15"/>
+      <w:footerReference w:type="default" r:id="rId16"/>
+      <w:headerReference w:type="first" r:id="rId17"/>
+      <w:footerReference w:type="first" r:id="rId18"/>
       <w:pgSz w:w="12240" w:h="15840"/>
       <w:pgMar w:top="720" w:right="936" w:bottom="720" w:left="936" w:header="245" w:footer="187" w:gutter="0"/>
       <w:pgBorders w:offsetFrom="page">
@@ -1229,7 +1400,6 @@
   <w:style w:type="character" w:default="1" w:styleId="DefaultParagraphFont">
     <w:name w:val="Default Paragraph Font"/>
     <w:uiPriority w:val="1"/>
-    <w:semiHidden/>
     <w:unhideWhenUsed/>
   </w:style>
   <w:style w:type="table" w:default="1" w:styleId="TableNormal">
@@ -2129,56 +2299,40 @@
 </file>
 
 <file path=customXml/item2.xml><?xml version="1.0" encoding="utf-8"?>
-<?mso-contentType ?>
-<spe:Receivers xmlns:spe="http://schemas.microsoft.com/sharepoint/events">
-  <Receiver>
-    <Name>Document ID Generator</Name>
-    <Synchronization>Synchronous</Synchronization>
-    <Type>10001</Type>
-    <SequenceNumber>1000</SequenceNumber>
-    <Url/>
-    <Assembly>Microsoft.Office.DocumentManagement, Version=16.0.0.0, Culture=neutral, PublicKeyToken=71e9bce111e9429c</Assembly>
-    <Class>Microsoft.Office.DocumentManagement.Internal.DocIdHandler</Class>
-    <Data/>
-    <Filter/>
-  </Receiver>
-  <Receiver>
-    <Name>Document ID Generator</Name>
-    <Synchronization>Synchronous</Synchronization>
-    <Type>10002</Type>
-    <SequenceNumber>1001</SequenceNumber>
-    <Url/>
-    <Assembly>Microsoft.Office.DocumentManagement, Version=16.0.0.0, Culture=neutral, PublicKeyToken=71e9bce111e9429c</Assembly>
-    <Class>Microsoft.Office.DocumentManagement.Internal.DocIdHandler</Class>
-    <Data/>
-    <Filter/>
-  </Receiver>
-  <Receiver>
-    <Name>Document ID Generator</Name>
-    <Synchronization>Synchronous</Synchronization>
-    <Type>10004</Type>
-    <SequenceNumber>1002</SequenceNumber>
-    <Url/>
-    <Assembly>Microsoft.Office.DocumentManagement, Version=16.0.0.0, Culture=neutral, PublicKeyToken=71e9bce111e9429c</Assembly>
-    <Class>Microsoft.Office.DocumentManagement.Internal.DocIdHandler</Class>
-    <Data/>
-    <Filter/>
-  </Receiver>
-  <Receiver>
-    <Name>Document ID Generator</Name>
-    <Synchronization>Synchronous</Synchronization>
-    <Type>10006</Type>
-    <SequenceNumber>1003</SequenceNumber>
-    <Url/>
-    <Assembly>Microsoft.Office.DocumentManagement, Version=16.0.0.0, Culture=neutral, PublicKeyToken=71e9bce111e9429c</Assembly>
-    <Class>Microsoft.Office.DocumentManagement.Internal.DocIdHandler</Class>
-    <Data/>
-    <Filter/>
-  </Receiver>
-</spe:Receivers>
+<b:Sources xmlns:b="http://schemas.openxmlformats.org/officeDocument/2006/bibliography" xmlns="http://schemas.openxmlformats.org/officeDocument/2006/bibliography" SelectedStyle="\MLASeventhEditionOfficeOnline.xsl" StyleName="MLA" Version="7">
+  <b:Source>
+    <b:Tag>Dam18</b:Tag>
+    <b:SourceType>ArticleInAPeriodical</b:SourceType>
+    <b:Guid>{A1E8A1FC-2DB0-40A5-ABB0-927D9E16FDD7}</b:Guid>
+    <b:Title>How to Be a Responsible Music Fan in the Age of Streaming</b:Title>
+    <b:PeriodicalTitle>Pitchfork</b:PeriodicalTitle>
+    <b:Year>2018</b:Year>
+    <b:Month>January</b:Month>
+    <b:Day>30</b:Day>
+    <b:Medium>Web</b:Medium>
+    <b:Author>
+      <b:Author>
+        <b:NameList>
+          <b:Person>
+            <b:Last>Krukowski</b:Last>
+            <b:First>Damon</b:First>
+          </b:Person>
+        </b:NameList>
+      </b:Author>
+    </b:Author>
+    <b:URL>https://pitchfork.com/features/oped/how-to-be-a-responsible-music-fan-in-the-age-of-streaming/</b:URL>
+    <b:RefOrder>1</b:RefOrder>
+  </b:Source>
+</b:Sources>
 </file>
 
 <file path=customXml/item3.xml><?xml version="1.0" encoding="utf-8"?>
+<p:properties xmlns:p="http://schemas.microsoft.com/office/2006/metadata/properties" xmlns:xsi="http://www.w3.org/2001/XMLSchema-instance" xmlns:pc="http://schemas.microsoft.com/office/infopath/2007/PartnerControls">
+  <documentManagement/>
+</p:properties>
+</file>
+
+<file path=customXml/item4.xml><?xml version="1.0" encoding="utf-8"?>
 <ct:contentTypeSchema xmlns:ct="http://schemas.microsoft.com/office/2006/metadata/contentType" xmlns:ma="http://schemas.microsoft.com/office/2006/metadata/properties/metaAttributes" ct:_="" ma:_="" ma:contentTypeName="Document" ma:contentTypeID="0x010100C55DBFC5D0F8C34C867CDF9AA2092878" ma:contentTypeVersion="13" ma:contentTypeDescription="Create a new document." ma:contentTypeScope="" ma:versionID="31b18635c8d7ca76398548c789e21e46">
   <xsd:schema xmlns:xsd="http://www.w3.org/2001/XMLSchema" xmlns:xs="http://www.w3.org/2001/XMLSchema" xmlns:p="http://schemas.microsoft.com/office/2006/metadata/properties" xmlns:ns3="ec1b3083-c898-4e13-85ab-21356d62eab8" xmlns:ns4="f0ea5631-b632-4ace-b94c-2d3dd81fdfd6" targetNamespace="http://schemas.microsoft.com/office/2006/metadata/properties" ma:root="true" ma:fieldsID="e691e808e1d5599ebe03df6a95a1a425" ns3:_="" ns4:_="">
     <xsd:import namespace="ec1b3083-c898-4e13-85ab-21356d62eab8"/>
@@ -2426,38 +2580,54 @@
 </ct:contentTypeSchema>
 </file>
 
-<file path=customXml/item4.xml><?xml version="1.0" encoding="utf-8"?>
-<p:properties xmlns:p="http://schemas.microsoft.com/office/2006/metadata/properties" xmlns:xsi="http://www.w3.org/2001/XMLSchema-instance" xmlns:pc="http://schemas.microsoft.com/office/infopath/2007/PartnerControls">
-  <documentManagement/>
-</p:properties>
-</file>
-
 <file path=customXml/item5.xml><?xml version="1.0" encoding="utf-8"?>
-<b:Sources xmlns:b="http://schemas.openxmlformats.org/officeDocument/2006/bibliography" xmlns="http://schemas.openxmlformats.org/officeDocument/2006/bibliography" SelectedStyle="\MLASeventhEditionOfficeOnline.xsl" StyleName="MLA" Version="7">
-  <b:Source>
-    <b:Tag>Dam18</b:Tag>
-    <b:SourceType>ArticleInAPeriodical</b:SourceType>
-    <b:Guid>{A1E8A1FC-2DB0-40A5-ABB0-927D9E16FDD7}</b:Guid>
-    <b:Title>How to Be a Responsible Music Fan in the Age of Streaming</b:Title>
-    <b:PeriodicalTitle>Pitchfork</b:PeriodicalTitle>
-    <b:Year>2018</b:Year>
-    <b:Month>January</b:Month>
-    <b:Day>30</b:Day>
-    <b:Medium>Web</b:Medium>
-    <b:Author>
-      <b:Author>
-        <b:NameList>
-          <b:Person>
-            <b:Last>Krukowski</b:Last>
-            <b:First>Damon</b:First>
-          </b:Person>
-        </b:NameList>
-      </b:Author>
-    </b:Author>
-    <b:URL>https://pitchfork.com/features/oped/how-to-be-a-responsible-music-fan-in-the-age-of-streaming/</b:URL>
-    <b:RefOrder>1</b:RefOrder>
-  </b:Source>
-</b:Sources>
+<?mso-contentType ?>
+<spe:Receivers xmlns:spe="http://schemas.microsoft.com/sharepoint/events">
+  <Receiver>
+    <Name>Document ID Generator</Name>
+    <Synchronization>Synchronous</Synchronization>
+    <Type>10001</Type>
+    <SequenceNumber>1000</SequenceNumber>
+    <Url/>
+    <Assembly>Microsoft.Office.DocumentManagement, Version=16.0.0.0, Culture=neutral, PublicKeyToken=71e9bce111e9429c</Assembly>
+    <Class>Microsoft.Office.DocumentManagement.Internal.DocIdHandler</Class>
+    <Data/>
+    <Filter/>
+  </Receiver>
+  <Receiver>
+    <Name>Document ID Generator</Name>
+    <Synchronization>Synchronous</Synchronization>
+    <Type>10002</Type>
+    <SequenceNumber>1001</SequenceNumber>
+    <Url/>
+    <Assembly>Microsoft.Office.DocumentManagement, Version=16.0.0.0, Culture=neutral, PublicKeyToken=71e9bce111e9429c</Assembly>
+    <Class>Microsoft.Office.DocumentManagement.Internal.DocIdHandler</Class>
+    <Data/>
+    <Filter/>
+  </Receiver>
+  <Receiver>
+    <Name>Document ID Generator</Name>
+    <Synchronization>Synchronous</Synchronization>
+    <Type>10004</Type>
+    <SequenceNumber>1002</SequenceNumber>
+    <Url/>
+    <Assembly>Microsoft.Office.DocumentManagement, Version=16.0.0.0, Culture=neutral, PublicKeyToken=71e9bce111e9429c</Assembly>
+    <Class>Microsoft.Office.DocumentManagement.Internal.DocIdHandler</Class>
+    <Data/>
+    <Filter/>
+  </Receiver>
+  <Receiver>
+    <Name>Document ID Generator</Name>
+    <Synchronization>Synchronous</Synchronization>
+    <Type>10006</Type>
+    <SequenceNumber>1003</SequenceNumber>
+    <Url/>
+    <Assembly>Microsoft.Office.DocumentManagement, Version=16.0.0.0, Culture=neutral, PublicKeyToken=71e9bce111e9429c</Assembly>
+    <Class>Microsoft.Office.DocumentManagement.Internal.DocIdHandler</Class>
+    <Data/>
+    <Filter/>
+  </Receiver>
+</spe:Receivers>
 </file>
 
 <file path=customXml/itemProps1.xml><?xml version="1.0" encoding="utf-8"?>
@@ -2469,14 +2639,23 @@
 </file>
 
 <file path=customXml/itemProps2.xml><?xml version="1.0" encoding="utf-8"?>
-<ds:datastoreItem xmlns:ds="http://schemas.openxmlformats.org/officeDocument/2006/customXml" ds:itemID="{E895A88A-31C2-413B-84DC-D456BAACB1D4}">
+<ds:datastoreItem xmlns:ds="http://schemas.openxmlformats.org/officeDocument/2006/customXml" ds:itemID="{8CFEEA8C-C2EF-432A-BE42-2229E4EA0778}">
   <ds:schemaRefs>
-    <ds:schemaRef ds:uri="http://schemas.microsoft.com/sharepoint/events"/>
+    <ds:schemaRef ds:uri="http://schemas.openxmlformats.org/officeDocument/2006/bibliography"/>
   </ds:schemaRefs>
 </ds:datastoreItem>
 </file>
 
 <file path=customXml/itemProps3.xml><?xml version="1.0" encoding="utf-8"?>
+<ds:datastoreItem xmlns:ds="http://schemas.openxmlformats.org/officeDocument/2006/customXml" ds:itemID="{67ED40E1-FE10-4C84-A911-E9799C011280}">
+  <ds:schemaRefs>
+    <ds:schemaRef ds:uri="http://schemas.microsoft.com/office/2006/metadata/properties"/>
+    <ds:schemaRef ds:uri="http://schemas.microsoft.com/office/infopath/2007/PartnerControls"/>
+  </ds:schemaRefs>
+</ds:datastoreItem>
+</file>
+
+<file path=customXml/itemProps4.xml><?xml version="1.0" encoding="utf-8"?>
 <ds:datastoreItem xmlns:ds="http://schemas.openxmlformats.org/officeDocument/2006/customXml" ds:itemID="{EFD11DD3-BC82-4B10-837C-8A5E457C7B76}">
   <ds:schemaRefs>
     <ds:schemaRef ds:uri="http://schemas.microsoft.com/office/2006/metadata/contentType"/>
@@ -2495,19 +2674,10 @@
 </ds:datastoreItem>
 </file>
 
-<file path=customXml/itemProps4.xml><?xml version="1.0" encoding="utf-8"?>
-<ds:datastoreItem xmlns:ds="http://schemas.openxmlformats.org/officeDocument/2006/customXml" ds:itemID="{67ED40E1-FE10-4C84-A911-E9799C011280}">
+<file path=customXml/itemProps5.xml><?xml version="1.0" encoding="utf-8"?>
+<ds:datastoreItem xmlns:ds="http://schemas.openxmlformats.org/officeDocument/2006/customXml" ds:itemID="{E895A88A-31C2-413B-84DC-D456BAACB1D4}">
   <ds:schemaRefs>
-    <ds:schemaRef ds:uri="http://schemas.microsoft.com/office/2006/metadata/properties"/>
-    <ds:schemaRef ds:uri="http://schemas.microsoft.com/office/infopath/2007/PartnerControls"/>
-  </ds:schemaRefs>
-</ds:datastoreItem>
-</file>
-
-<file path=customXml/itemProps5.xml><?xml version="1.0" encoding="utf-8"?>
-<ds:datastoreItem xmlns:ds="http://schemas.openxmlformats.org/officeDocument/2006/customXml" ds:itemID="{8CFEEA8C-C2EF-432A-BE42-2229E4EA0778}">
-  <ds:schemaRefs>
-    <ds:schemaRef ds:uri="http://schemas.openxmlformats.org/officeDocument/2006/bibliography"/>
+    <ds:schemaRef ds:uri="http://schemas.microsoft.com/sharepoint/events"/>
   </ds:schemaRefs>
 </ds:datastoreItem>
 </file>
</xml_diff>

<commit_message>
Add MLA Copy, Drafting
</commit_message>
<xml_diff>
--- a/BandcampDiscovery.docx
+++ b/BandcampDiscovery.docx
@@ -184,13 +184,50 @@
       <w:r>
         <w:t xml:space="preserve">’s Liz Pelly </w:t>
       </w:r>
+      <w:r>
+        <w:t>explored</w:t>
+      </w:r>
+      <w:r>
+        <w:t xml:space="preserve"> Spotify playlists’ gender bias in “</w:t>
+      </w:r>
+      <w:hyperlink r:id="rId14" w:history="1">
+        <w:r>
+          <w:rPr>
+            <w:rStyle w:val="Hyperlink"/>
+          </w:rPr>
+          <w:t>Discover Weekly</w:t>
+        </w:r>
+      </w:hyperlink>
+      <w:r>
+        <w:t>:</w:t>
+      </w:r>
+      <w:r>
+        <w:t xml:space="preserve">” </w:t>
+      </w:r>
     </w:p>
+    <w:p>
+      <w:pPr>
+        <w:pStyle w:val="Quote"/>
+      </w:pPr>
+      <w:r>
+        <w:t xml:space="preserve">On Today’s Top Hits, I found that over the course of one month, 64.5 percent of the tracks were by men as the lead artist, with 20 percent by women and 15.5 percent relying on collaborations between men and women artists. When all features were taken into consideration, </w:t>
+      </w:r>
+      <w:proofErr w:type="gramStart"/>
+      <w:r>
+        <w:t>I found that 85.5 percent of tracks</w:t>
+      </w:r>
+      <w:proofErr w:type="gramEnd"/>
+      <w:r>
+        <w:t xml:space="preserve"> included men artists, while only 45.5 percent included women. This was one of the highest percentages of women artists out of all the playlists I examined.</w:t>
+      </w:r>
+    </w:p>
+    <w:p/>
     <w:sectPr>
-      <w:headerReference w:type="even" r:id="rId14"/>
-      <w:headerReference w:type="default" r:id="rId15"/>
-      <w:footerReference w:type="default" r:id="rId16"/>
-      <w:headerReference w:type="first" r:id="rId17"/>
-      <w:footerReference w:type="first" r:id="rId18"/>
+      <w:headerReference w:type="even" r:id="rId15"/>
+      <w:headerReference w:type="default" r:id="rId16"/>
+      <w:footerReference w:type="default" r:id="rId17"/>
+      <w:headerReference w:type="first" r:id="rId18"/>
+      <w:footerReference w:type="first" r:id="rId19"/>
       <w:pgSz w:w="12240" w:h="15840"/>
       <w:pgMar w:top="720" w:right="936" w:bottom="720" w:left="936" w:header="245" w:footer="187" w:gutter="0"/>
       <w:pgBorders w:offsetFrom="page">
@@ -1400,6 +1437,7 @@
   <w:style w:type="character" w:default="1" w:styleId="DefaultParagraphFont">
     <w:name w:val="Default Paragraph Font"/>
     <w:uiPriority w:val="1"/>
+    <w:semiHidden/>
     <w:unhideWhenUsed/>
   </w:style>
   <w:style w:type="table" w:default="1" w:styleId="TableNormal">
@@ -2299,40 +2337,56 @@
 </file>
 
 <file path=customXml/item2.xml><?xml version="1.0" encoding="utf-8"?>
-<b:Sources xmlns:b="http://schemas.openxmlformats.org/officeDocument/2006/bibliography" xmlns="http://schemas.openxmlformats.org/officeDocument/2006/bibliography" SelectedStyle="\MLASeventhEditionOfficeOnline.xsl" StyleName="MLA" Version="7">
-  <b:Source>
-    <b:Tag>Dam18</b:Tag>
-    <b:SourceType>ArticleInAPeriodical</b:SourceType>
-    <b:Guid>{A1E8A1FC-2DB0-40A5-ABB0-927D9E16FDD7}</b:Guid>
-    <b:Title>How to Be a Responsible Music Fan in the Age of Streaming</b:Title>
-    <b:PeriodicalTitle>Pitchfork</b:PeriodicalTitle>
-    <b:Year>2018</b:Year>
-    <b:Month>January</b:Month>
-    <b:Day>30</b:Day>
-    <b:Medium>Web</b:Medium>
-    <b:Author>
-      <b:Author>
-        <b:NameList>
-          <b:Person>
-            <b:Last>Krukowski</b:Last>
-            <b:First>Damon</b:First>
-          </b:Person>
-        </b:NameList>
-      </b:Author>
-    </b:Author>
-    <b:URL>https://pitchfork.com/features/oped/how-to-be-a-responsible-music-fan-in-the-age-of-streaming/</b:URL>
-    <b:RefOrder>1</b:RefOrder>
-  </b:Source>
-</b:Sources>
+<?mso-contentType ?>
+<spe:Receivers xmlns:spe="http://schemas.microsoft.com/sharepoint/events">
+  <Receiver>
+    <Name>Document ID Generator</Name>
+    <Synchronization>Synchronous</Synchronization>
+    <Type>10001</Type>
+    <SequenceNumber>1000</SequenceNumber>
+    <Url/>
+    <Assembly>Microsoft.Office.DocumentManagement, Version=16.0.0.0, Culture=neutral, PublicKeyToken=71e9bce111e9429c</Assembly>
+    <Class>Microsoft.Office.DocumentManagement.Internal.DocIdHandler</Class>
+    <Data/>
+    <Filter/>
+  </Receiver>
+  <Receiver>
+    <Name>Document ID Generator</Name>
+    <Synchronization>Synchronous</Synchronization>
+    <Type>10002</Type>
+    <SequenceNumber>1001</SequenceNumber>
+    <Url/>
+    <Assembly>Microsoft.Office.DocumentManagement, Version=16.0.0.0, Culture=neutral, PublicKeyToken=71e9bce111e9429c</Assembly>
+    <Class>Microsoft.Office.DocumentManagement.Internal.DocIdHandler</Class>
+    <Data/>
+    <Filter/>
+  </Receiver>
+  <Receiver>
+    <Name>Document ID Generator</Name>
+    <Synchronization>Synchronous</Synchronization>
+    <Type>10004</Type>
+    <SequenceNumber>1002</SequenceNumber>
+    <Url/>
+    <Assembly>Microsoft.Office.DocumentManagement, Version=16.0.0.0, Culture=neutral, PublicKeyToken=71e9bce111e9429c</Assembly>
+    <Class>Microsoft.Office.DocumentManagement.Internal.DocIdHandler</Class>
+    <Data/>
+    <Filter/>
+  </Receiver>
+  <Receiver>
+    <Name>Document ID Generator</Name>
+    <Synchronization>Synchronous</Synchronization>
+    <Type>10006</Type>
+    <SequenceNumber>1003</SequenceNumber>
+    <Url/>
+    <Assembly>Microsoft.Office.DocumentManagement, Version=16.0.0.0, Culture=neutral, PublicKeyToken=71e9bce111e9429c</Assembly>
+    <Class>Microsoft.Office.DocumentManagement.Internal.DocIdHandler</Class>
+    <Data/>
+    <Filter/>
+  </Receiver>
+</spe:Receivers>
 </file>
 
 <file path=customXml/item3.xml><?xml version="1.0" encoding="utf-8"?>
-<p:properties xmlns:p="http://schemas.microsoft.com/office/2006/metadata/properties" xmlns:xsi="http://www.w3.org/2001/XMLSchema-instance" xmlns:pc="http://schemas.microsoft.com/office/infopath/2007/PartnerControls">
-  <documentManagement/>
-</p:properties>
-</file>
-
-<file path=customXml/item4.xml><?xml version="1.0" encoding="utf-8"?>
 <ct:contentTypeSchema xmlns:ct="http://schemas.microsoft.com/office/2006/metadata/contentType" xmlns:ma="http://schemas.microsoft.com/office/2006/metadata/properties/metaAttributes" ct:_="" ma:_="" ma:contentTypeName="Document" ma:contentTypeID="0x010100C55DBFC5D0F8C34C867CDF9AA2092878" ma:contentTypeVersion="13" ma:contentTypeDescription="Create a new document." ma:contentTypeScope="" ma:versionID="31b18635c8d7ca76398548c789e21e46">
   <xsd:schema xmlns:xsd="http://www.w3.org/2001/XMLSchema" xmlns:xs="http://www.w3.org/2001/XMLSchema" xmlns:p="http://schemas.microsoft.com/office/2006/metadata/properties" xmlns:ns3="ec1b3083-c898-4e13-85ab-21356d62eab8" xmlns:ns4="f0ea5631-b632-4ace-b94c-2d3dd81fdfd6" targetNamespace="http://schemas.microsoft.com/office/2006/metadata/properties" ma:root="true" ma:fieldsID="e691e808e1d5599ebe03df6a95a1a425" ns3:_="" ns4:_="">
     <xsd:import namespace="ec1b3083-c898-4e13-85ab-21356d62eab8"/>
@@ -2580,54 +2634,38 @@
 </ct:contentTypeSchema>
 </file>
 
+<file path=customXml/item4.xml><?xml version="1.0" encoding="utf-8"?>
+<p:properties xmlns:p="http://schemas.microsoft.com/office/2006/metadata/properties" xmlns:xsi="http://www.w3.org/2001/XMLSchema-instance" xmlns:pc="http://schemas.microsoft.com/office/infopath/2007/PartnerControls">
+  <documentManagement/>
+</p:properties>
+</file>
+
 <file path=customXml/item5.xml><?xml version="1.0" encoding="utf-8"?>
-<?mso-contentType ?>
-<spe:Receivers xmlns:spe="http://schemas.microsoft.com/sharepoint/events">
-  <Receiver>
-    <Name>Document ID Generator</Name>
-    <Synchronization>Synchronous</Synchronization>
-    <Type>10001</Type>
-    <SequenceNumber>1000</SequenceNumber>
-    <Url/>
-    <Assembly>Microsoft.Office.DocumentManagement, Version=16.0.0.0, Culture=neutral, PublicKeyToken=71e9bce111e9429c</Assembly>
-    <Class>Microsoft.Office.DocumentManagement.Internal.DocIdHandler</Class>
-    <Data/>
-    <Filter/>
-  </Receiver>
-  <Receiver>
-    <Name>Document ID Generator</Name>
-    <Synchronization>Synchronous</Synchronization>
-    <Type>10002</Type>
-    <SequenceNumber>1001</SequenceNumber>
-    <Url/>
-    <Assembly>Microsoft.Office.DocumentManagement, Version=16.0.0.0, Culture=neutral, PublicKeyToken=71e9bce111e9429c</Assembly>
-    <Class>Microsoft.Office.DocumentManagement.Internal.DocIdHandler</Class>
-    <Data/>
-    <Filter/>
-  </Receiver>
-  <Receiver>
-    <Name>Document ID Generator</Name>
-    <Synchronization>Synchronous</Synchronization>
-    <Type>10004</Type>
-    <SequenceNumber>1002</SequenceNumber>
-    <Url/>
-    <Assembly>Microsoft.Office.DocumentManagement, Version=16.0.0.0, Culture=neutral, PublicKeyToken=71e9bce111e9429c</Assembly>
-    <Class>Microsoft.Office.DocumentManagement.Internal.DocIdHandler</Class>
-    <Data/>
-    <Filter/>
-  </Receiver>
-  <Receiver>
-    <Name>Document ID Generator</Name>
-    <Synchronization>Synchronous</Synchronization>
-    <Type>10006</Type>
-    <SequenceNumber>1003</SequenceNumber>
-    <Url/>
-    <Assembly>Microsoft.Office.DocumentManagement, Version=16.0.0.0, Culture=neutral, PublicKeyToken=71e9bce111e9429c</Assembly>
-    <Class>Microsoft.Office.DocumentManagement.Internal.DocIdHandler</Class>
-    <Data/>
-    <Filter/>
-  </Receiver>
-</spe:Receivers>
+<b:Sources xmlns:b="http://schemas.openxmlformats.org/officeDocument/2006/bibliography" xmlns="http://schemas.openxmlformats.org/officeDocument/2006/bibliography" SelectedStyle="\MLASeventhEditionOfficeOnline.xsl" StyleName="MLA" Version="7">
+  <b:Source>
+    <b:Tag>Dam18</b:Tag>
+    <b:SourceType>ArticleInAPeriodical</b:SourceType>
+    <b:Guid>{A1E8A1FC-2DB0-40A5-ABB0-927D9E16FDD7}</b:Guid>
+    <b:Title>How to Be a Responsible Music Fan in the Age of Streaming</b:Title>
+    <b:PeriodicalTitle>Pitchfork</b:PeriodicalTitle>
+    <b:Year>2018</b:Year>
+    <b:Month>January</b:Month>
+    <b:Day>30</b:Day>
+    <b:Medium>Web</b:Medium>
+    <b:Author>
+      <b:Author>
+        <b:NameList>
+          <b:Person>
+            <b:Last>Krukowski</b:Last>
+            <b:First>Damon</b:First>
+          </b:Person>
+        </b:NameList>
+      </b:Author>
+    </b:Author>
+    <b:URL>https://pitchfork.com/features/oped/how-to-be-a-responsible-music-fan-in-the-age-of-streaming/</b:URL>
+    <b:RefOrder>1</b:RefOrder>
+  </b:Source>
+</b:Sources>
 </file>
 
 <file path=customXml/itemProps1.xml><?xml version="1.0" encoding="utf-8"?>
@@ -2639,23 +2677,14 @@
 </file>
 
 <file path=customXml/itemProps2.xml><?xml version="1.0" encoding="utf-8"?>
-<ds:datastoreItem xmlns:ds="http://schemas.openxmlformats.org/officeDocument/2006/customXml" ds:itemID="{8CFEEA8C-C2EF-432A-BE42-2229E4EA0778}">
+<ds:datastoreItem xmlns:ds="http://schemas.openxmlformats.org/officeDocument/2006/customXml" ds:itemID="{E895A88A-31C2-413B-84DC-D456BAACB1D4}">
   <ds:schemaRefs>
-    <ds:schemaRef ds:uri="http://schemas.openxmlformats.org/officeDocument/2006/bibliography"/>
+    <ds:schemaRef ds:uri="http://schemas.microsoft.com/sharepoint/events"/>
   </ds:schemaRefs>
 </ds:datastoreItem>
 </file>
 
 <file path=customXml/itemProps3.xml><?xml version="1.0" encoding="utf-8"?>
-<ds:datastoreItem xmlns:ds="http://schemas.openxmlformats.org/officeDocument/2006/customXml" ds:itemID="{67ED40E1-FE10-4C84-A911-E9799C011280}">
-  <ds:schemaRefs>
-    <ds:schemaRef ds:uri="http://schemas.microsoft.com/office/2006/metadata/properties"/>
-    <ds:schemaRef ds:uri="http://schemas.microsoft.com/office/infopath/2007/PartnerControls"/>
-  </ds:schemaRefs>
-</ds:datastoreItem>
-</file>
-
-<file path=customXml/itemProps4.xml><?xml version="1.0" encoding="utf-8"?>
 <ds:datastoreItem xmlns:ds="http://schemas.openxmlformats.org/officeDocument/2006/customXml" ds:itemID="{EFD11DD3-BC82-4B10-837C-8A5E457C7B76}">
   <ds:schemaRefs>
     <ds:schemaRef ds:uri="http://schemas.microsoft.com/office/2006/metadata/contentType"/>
@@ -2674,10 +2703,19 @@
 </ds:datastoreItem>
 </file>
 
+<file path=customXml/itemProps4.xml><?xml version="1.0" encoding="utf-8"?>
+<ds:datastoreItem xmlns:ds="http://schemas.openxmlformats.org/officeDocument/2006/customXml" ds:itemID="{67ED40E1-FE10-4C84-A911-E9799C011280}">
+  <ds:schemaRefs>
+    <ds:schemaRef ds:uri="http://schemas.microsoft.com/office/2006/metadata/properties"/>
+    <ds:schemaRef ds:uri="http://schemas.microsoft.com/office/infopath/2007/PartnerControls"/>
+  </ds:schemaRefs>
+</ds:datastoreItem>
+</file>
+
 <file path=customXml/itemProps5.xml><?xml version="1.0" encoding="utf-8"?>
-<ds:datastoreItem xmlns:ds="http://schemas.openxmlformats.org/officeDocument/2006/customXml" ds:itemID="{E895A88A-31C2-413B-84DC-D456BAACB1D4}">
+<ds:datastoreItem xmlns:ds="http://schemas.openxmlformats.org/officeDocument/2006/customXml" ds:itemID="{8CFEEA8C-C2EF-432A-BE42-2229E4EA0778}">
   <ds:schemaRefs>
-    <ds:schemaRef ds:uri="http://schemas.microsoft.com/sharepoint/events"/>
+    <ds:schemaRef ds:uri="http://schemas.openxmlformats.org/officeDocument/2006/bibliography"/>
   </ds:schemaRefs>
 </ds:datastoreItem>
 </file>
</xml_diff>

<commit_message>
Drafting, Source add: "Decomposed: a political ecology of music"
</commit_message>
<xml_diff>
--- a/BandcampDiscovery.docx
+++ b/BandcampDiscovery.docx
@@ -74,15 +74,7 @@
         <w:pStyle w:val="Quote"/>
       </w:pPr>
       <w:r>
-        <w:t xml:space="preserve">For example, if a number of your playlists gained significant new followers, </w:t>
-      </w:r>
-      <w:proofErr w:type="gramStart"/>
-      <w:r>
-        <w:t>you’ll</w:t>
-      </w:r>
-      <w:proofErr w:type="gramEnd"/>
-      <w:r>
-        <w:t xml:space="preserve"> be a </w:t>
+        <w:t>For example, if a number of your playlists gained significant new followers, you’ll be a </w:t>
       </w:r>
       <w:r>
         <w:rPr>
@@ -91,15 +83,7 @@
         <w:t>Tastemaker. </w:t>
       </w:r>
       <w:r>
-        <w:t xml:space="preserve">If you listened to a song before it was cool (aka hit 50,000 streams), </w:t>
-      </w:r>
-      <w:proofErr w:type="gramStart"/>
-      <w:r>
-        <w:t>you’ll</w:t>
-      </w:r>
-      <w:proofErr w:type="gramEnd"/>
-      <w:r>
-        <w:t xml:space="preserve"> get the </w:t>
+        <w:t>If you listened to a song before it was cool (aka hit 50,000 streams), you’ll get the </w:t>
       </w:r>
       <w:r>
         <w:rPr>
@@ -210,15 +194,7 @@
         <w:pStyle w:val="Quote"/>
       </w:pPr>
       <w:r>
-        <w:t xml:space="preserve">On Today’s Top Hits, I found that over the course of one month, 64.5 percent of the tracks were by men as the lead artist, with 20 percent by women and 15.5 percent relying on collaborations between men and women artists. When all features were taken into consideration, </w:t>
-      </w:r>
-      <w:proofErr w:type="gramStart"/>
-      <w:r>
-        <w:t>I found that 85.5 percent of tracks</w:t>
-      </w:r>
-      <w:proofErr w:type="gramEnd"/>
-      <w:r>
-        <w:t xml:space="preserve"> included men artists, while only 45.5 percent included women. This was one of the highest percentages of women artists out of all the playlists I examined.</w:t>
+        <w:t>On Today’s Top Hits, I found that over the course of one month, 64.5 percent of the tracks were by men as the lead artist, with 20 percent by women and 15.5 percent relying on collaborations between men and women artists. When all features were taken into consideration, I found that 85.5 percent of tracks included men artists, while only 45.5 percent included women. This was one of the highest percentages of women artists out of all the playlists I examined.</w:t>
       </w:r>
     </w:p>
     <w:p>
@@ -377,18 +353,345 @@
         <w:t xml:space="preserve">” </w:t>
       </w:r>
       <w:r>
-        <w:t xml:space="preserve">This was not always the case for </w:t>
+        <w:t xml:space="preserve">Clearly, this is an issue, </w:t>
+      </w:r>
+      <w:r>
+        <w:lastRenderedPageBreak/>
+        <w:t xml:space="preserve">but technically </w:t>
+      </w:r>
+      <w:r>
+        <w:rPr>
+          <w:b/>
+          <w:bCs/>
+        </w:rPr>
+        <w:t xml:space="preserve">only insofar as Spotify advertises itself as a means to discover </w:t>
+      </w:r>
+      <w:r>
+        <w:rPr>
+          <w:b/>
+          <w:bCs/>
+        </w:rPr>
+        <w:t>new music</w:t>
+      </w:r>
+      <w:r>
+        <w:t xml:space="preserve">, </w:t>
+      </w:r>
+      <w:r>
+        <w:t xml:space="preserve">which </w:t>
+      </w:r>
+      <w:hyperlink r:id="rId16" w:history="1">
+        <w:r>
+          <w:rPr>
+            <w:rStyle w:val="Hyperlink"/>
+          </w:rPr>
+          <w:t>it does consistently</w:t>
+        </w:r>
+      </w:hyperlink>
+      <w:r>
+        <w:t>.</w:t>
+      </w:r>
+    </w:p>
+    <w:p>
+      <w:r>
+        <w:t xml:space="preserve">The company has faced criticism in other areas, most recently </w:t>
+      </w:r>
+      <w:r>
+        <w:t xml:space="preserve">by </w:t>
+      </w:r>
+      <w:r>
+        <w:rPr>
+          <w:i/>
+          <w:iCs/>
+        </w:rPr>
+        <w:t>The New Yorker</w:t>
+      </w:r>
+      <w:r>
+        <w:t xml:space="preserve">’s Alex Ross in </w:t>
+      </w:r>
+      <w:r>
+        <w:t xml:space="preserve">a widely-read </w:t>
+      </w:r>
+      <w:r>
+        <w:t xml:space="preserve">review of </w:t>
+      </w:r>
+      <w:r>
+        <w:t>“</w:t>
+      </w:r>
+      <w:hyperlink r:id="rId17" w:history="1">
+        <w:r>
+          <w:rPr>
+            <w:rStyle w:val="Hyperlink"/>
+          </w:rPr>
+          <w:t>Decomposed: The Political Ecology of Music</w:t>
+        </w:r>
+      </w:hyperlink>
+      <w:r>
+        <w:t xml:space="preserve">,” a new book by </w:t>
+      </w:r>
+      <w:r>
+        <w:t xml:space="preserve">University of Oslo professor </w:t>
+      </w:r>
+      <w:r>
+        <w:t>Kyle Devine,</w:t>
+      </w:r>
+      <w:r>
+        <w:t xml:space="preserve"> entitled </w:t>
+      </w:r>
+      <w:r>
+        <w:t>“</w:t>
+      </w:r>
+      <w:hyperlink r:id="rId18" w:history="1">
+        <w:r>
+          <w:rPr>
+            <w:rStyle w:val="Hyperlink"/>
+          </w:rPr>
+          <w:t>The Hidden Costs of Streaming Music</w:t>
+        </w:r>
+      </w:hyperlink>
+      <w:r>
+        <w:t>.</w:t>
+      </w:r>
+      <w:r>
+        <w:t>”</w:t>
+      </w:r>
+      <w:r>
+        <w:t xml:space="preserve"> Ross first </w:t>
+      </w:r>
+      <w:r>
+        <w:t>cites a statement by Spotify CEO Daniel Elk</w:t>
+      </w:r>
+      <w:r>
+        <w:t>,</w:t>
+      </w:r>
+      <w:r>
+        <w:t xml:space="preserve"> </w:t>
+      </w:r>
+      <w:r>
+        <w:t>“The artists today that are making it realize that it’s about creating a continuous engagement with their fans</w:t>
+      </w:r>
+      <w:r>
+        <w:t xml:space="preserve">,” arguing the true meaning of his words to be </w:t>
+      </w:r>
+      <w:r>
+        <w:t>“</w:t>
+      </w:r>
+      <w:r>
+        <w:t>to make a living as a musician, you need to claw desperately for attention at every waking hour.</w:t>
+      </w:r>
+      <w:r>
+        <w:t>”</w:t>
+      </w:r>
+      <w:r>
+        <w:t xml:space="preserve"> </w:t>
+      </w:r>
+      <w:r>
+        <w:t xml:space="preserve">His most original </w:t>
+      </w:r>
+      <w:r>
+        <w:t>(as in, yet to be considered in the mainstream discourse) argument, though, involves the service’s environmental impact.</w:t>
+      </w:r>
+      <w:r>
+        <w:t xml:space="preserve"> He cites Devine’s </w:t>
+      </w:r>
+      <w:r>
+        <w:t xml:space="preserve">depiction of a profound cultural delusion surrounding the consumption of music, </w:t>
+      </w:r>
+      <w:r>
+        <w:t>suggesting that music is “</w:t>
+      </w:r>
+      <w:r>
+        <w:t>seen as a special pursuit that somehow transcends the conditions of its production.”</w:t>
+      </w:r>
+    </w:p>
+    <w:p>
+      <w:pPr>
+        <w:pStyle w:val="Quote"/>
+      </w:pPr>
+      <w:r>
+        <w:t>In a chapter on the digital and streaming era, Devine drives home the point that there is no such thing as a nonmaterial way of listening to music: “The so-called cloud is a definitely material and mainly hardwired network of fiber-optic cables, servers, routers, and the like.” This concealment of industrial reality, behind a phantasmagoria of virtuality, is a sleight of hand typical of Big Tech, with its genius for persuading consumers never to wonder how transactions have become so shimmeringly effortless.</w:t>
+      </w:r>
+    </w:p>
+    <w:p>
+      <w:r>
+        <w:t xml:space="preserve">Also noteworthy are </w:t>
+      </w:r>
+      <w:r>
+        <w:t xml:space="preserve">questions of Spotify’s viability as a business, which Ross includes by citing </w:t>
+      </w:r>
+      <w:hyperlink r:id="rId19" w:history="1">
+        <w:r>
+          <w:rPr>
+            <w:rStyle w:val="Hyperlink"/>
+          </w:rPr>
+          <w:t xml:space="preserve">a July article in </w:t>
+        </w:r>
+        <w:r>
+          <w:rPr>
+            <w:rStyle w:val="Hyperlink"/>
+            <w:i/>
+            <w:iCs/>
+          </w:rPr>
+          <w:t>Barrons</w:t>
+        </w:r>
+      </w:hyperlink>
+      <w:r>
+        <w:t xml:space="preserve"> quoting </w:t>
+      </w:r>
+      <w:r>
+        <w:t>Spotify Technology’s second-quarter</w:t>
+      </w:r>
+      <w:r>
+        <w:t xml:space="preserve"> earnings</w:t>
+      </w:r>
+      <w:r>
+        <w:t xml:space="preserve"> </w:t>
+      </w:r>
+      <w:r>
+        <w:t>report: “</w:t>
+      </w:r>
+      <w:r>
+        <w:t>The streaming music company lost $418 million, or $2.24 per share, versus analysts’ expectations for a 41-cent loss.</w:t>
+      </w:r>
+      <w:r>
+        <w:t>”</w:t>
+      </w:r>
+      <w:r>
+        <w:t xml:space="preserve"> Spearheading this year’s news conversation surrounding the company, though, w</w:t>
+      </w:r>
+      <w:r>
+        <w:t>ere its widespread</w:t>
+      </w:r>
+      <w:r>
+        <w:t xml:space="preserve"> </w:t>
+      </w:r>
+      <w:r>
+        <w:t xml:space="preserve">acquisitions in the </w:t>
+      </w:r>
+      <w:r>
+        <w:t xml:space="preserve">Podcasting industry, including </w:t>
+      </w:r>
+      <w:hyperlink r:id="rId20" w:history="1">
+        <w:r>
+          <w:rPr>
+            <w:rStyle w:val="Hyperlink"/>
+          </w:rPr>
+          <w:t>Anchor</w:t>
+        </w:r>
+      </w:hyperlink>
+      <w:r>
+        <w:t xml:space="preserve">, </w:t>
+      </w:r>
+      <w:hyperlink r:id="rId21" w:history="1">
+        <w:r>
+          <w:rPr>
+            <w:rStyle w:val="Hyperlink"/>
+          </w:rPr>
+          <w:t>Megaphone</w:t>
+        </w:r>
+      </w:hyperlink>
+      <w:r>
+        <w:t>,</w:t>
+      </w:r>
+      <w:r>
+        <w:t xml:space="preserve"> </w:t>
+      </w:r>
+      <w:hyperlink r:id="rId22" w:history="1">
+        <w:r>
+          <w:rPr>
+            <w:rStyle w:val="Hyperlink"/>
+          </w:rPr>
+          <w:t>Gimlet Media</w:t>
+        </w:r>
+      </w:hyperlink>
+      <w:r>
+        <w:t xml:space="preserve">, </w:t>
+      </w:r>
+      <w:r>
+        <w:t xml:space="preserve">and – </w:t>
+      </w:r>
+      <w:hyperlink r:id="rId23" w:history="1">
+        <w:r>
+          <w:rPr>
+            <w:rStyle w:val="Hyperlink"/>
+          </w:rPr>
+          <w:t>most controversially</w:t>
+        </w:r>
+      </w:hyperlink>
+      <w:r>
+        <w:t xml:space="preserve"> </w:t>
+      </w:r>
+      <w:r>
+        <w:t>–</w:t>
+      </w:r>
+      <w:r>
+        <w:t xml:space="preserve"> </w:t>
+      </w:r>
+      <w:r>
+        <w:t>the exclusive rights to the most listened</w:t>
+      </w:r>
+      <w:r>
+        <w:t>-</w:t>
+      </w:r>
+      <w:r>
+        <w:t xml:space="preserve">to property in the medium, </w:t>
+      </w:r>
+      <w:hyperlink r:id="rId24" w:history="1">
+        <w:r>
+          <w:rPr>
+            <w:rStyle w:val="Hyperlink"/>
+            <w:i/>
+            <w:iCs/>
+          </w:rPr>
+          <w:t>The Joe Rogan Experience</w:t>
+        </w:r>
+      </w:hyperlink>
+      <w:r>
+        <w:t>.</w:t>
+      </w:r>
+      <w:r>
+        <w:t xml:space="preserve"> Though details of t</w:t>
+      </w:r>
+      <w:r>
+        <w:t>heir implications are beyond the scope of this essay, it is reasonable to assume its concerns – if not its proposed solutions – should apply to the future of podcasting as well.</w:t>
+      </w:r>
+    </w:p>
+    <w:p>
+      <w:pPr>
+        <w:pStyle w:val="Heading2"/>
+      </w:pPr>
+      <w:r>
+        <w:t>Responsible Curation</w:t>
+      </w:r>
+    </w:p>
+    <w:p>
+      <w:r>
+        <w:t xml:space="preserve">For solutions to address </w:t>
+      </w:r>
+      <w:r>
+        <w:t xml:space="preserve">Spotify’s overwhelming skew toward </w:t>
+      </w:r>
+      <w:r>
+        <w:t>rewarding popular music with even more popularity, we can first look within its own history</w:t>
+      </w:r>
+      <w:r>
+        <w:t xml:space="preserve"> to just a few years earlier, when </w:t>
+      </w:r>
+      <w:r>
+        <w:t>human curatio</w:t>
+      </w:r>
+      <w:r>
+        <w:t>n was more equally matched in its fight against algorithmic curation</w:t>
+      </w:r>
+      <w:r>
+        <w:t xml:space="preserve">. In 2015, </w:t>
       </w:r>
       <w:r>
         <w:t>the company</w:t>
       </w:r>
       <w:r>
-        <w:t xml:space="preserve">, </w:t>
-      </w:r>
-      <w:r>
-        <w:t>which claimed in 2015 that “</w:t>
-      </w:r>
-      <w:hyperlink r:id="rId16" w:history="1">
+        <w:t xml:space="preserve"> claimed that “</w:t>
+      </w:r>
+      <w:hyperlink r:id="rId25" w:history="1">
         <w:r>
           <w:rPr>
             <w:rStyle w:val="Hyperlink"/>
@@ -397,10 +700,7 @@
         </w:r>
       </w:hyperlink>
       <w:r>
-        <w:t>.”</w:t>
-      </w:r>
-      <w:r>
-        <w:t xml:space="preserve"> </w:t>
+        <w:t xml:space="preserve">.” </w:t>
       </w:r>
       <w:r>
         <w:rPr>
@@ -410,98 +710,59 @@
         <w:t>Pitchfork</w:t>
       </w:r>
       <w:r>
-        <w:t xml:space="preserve">’s Marc Hogan profiled </w:t>
-      </w:r>
-      <w:proofErr w:type="gramStart"/>
-      <w:r>
-        <w:t>a number of</w:t>
-      </w:r>
-      <w:proofErr w:type="gramEnd"/>
-      <w:r>
-        <w:t xml:space="preserve"> “power users</w:t>
-      </w:r>
-      <w:r>
-        <w:t xml:space="preserve">” </w:t>
-      </w:r>
-      <w:r>
-        <w:t xml:space="preserve">within the </w:t>
-      </w:r>
-      <w:r>
-        <w:t xml:space="preserve">upper percentile in terms of followers and personal playlist </w:t>
-      </w:r>
-      <w:r>
-        <w:t>popularity</w:t>
-      </w:r>
-      <w:r>
-        <w:t xml:space="preserve">. </w:t>
+        <w:t>’s Marc Hogan profiled a number of “power users” within the upper percentile in terms of followers and personal playlist popularity.</w:t>
+      </w:r>
+      <w:r>
+        <w:t xml:space="preserve"> Notably, </w:t>
+      </w:r>
+      <w:r>
+        <w:t xml:space="preserve">all of </w:t>
+      </w:r>
+      <w:r>
+        <w:t>his examples</w:t>
+      </w:r>
+      <w:r>
+        <w:t xml:space="preserve"> are male.</w:t>
+      </w:r>
+      <w:r>
+        <w:t xml:space="preserve"> </w:t>
       </w:r>
     </w:p>
     <w:p>
-      <w:proofErr w:type="gramStart"/>
-      <w:r>
-        <w:lastRenderedPageBreak/>
-        <w:t>Clearly, this</w:t>
-      </w:r>
-      <w:proofErr w:type="gramEnd"/>
-      <w:r>
-        <w:t xml:space="preserve"> is an issue, but technically </w:t>
-      </w:r>
-      <w:r>
-        <w:rPr>
-          <w:b/>
-          <w:bCs/>
-        </w:rPr>
-        <w:t xml:space="preserve">only insofar as Spotify advertises itself as a means to discover </w:t>
-      </w:r>
-      <w:r>
-        <w:rPr>
-          <w:b/>
-          <w:bCs/>
-        </w:rPr>
-        <w:t>new music</w:t>
-      </w:r>
-      <w:r>
-        <w:t xml:space="preserve">, </w:t>
-      </w:r>
-      <w:r>
-        <w:t xml:space="preserve">which </w:t>
-      </w:r>
-      <w:hyperlink r:id="rId17" w:history="1">
-        <w:r>
-          <w:rPr>
-            <w:rStyle w:val="Hyperlink"/>
-          </w:rPr>
-          <w:t>it does consistently</w:t>
-        </w:r>
-      </w:hyperlink>
-      <w:r>
-        <w:t>.</w:t>
-      </w:r>
-      <w:r>
-        <w:t xml:space="preserve"> </w:t>
+      <w:r>
+        <w:t xml:space="preserve">Generally, human curation should hypothetically </w:t>
+      </w:r>
+      <w:r>
+        <w:t xml:space="preserve">combat </w:t>
+      </w:r>
+      <w:r>
+        <w:t xml:space="preserve">its algorithmic counterpart in </w:t>
+      </w:r>
+      <w:r>
+        <w:t>terms of favoring already commercially successful conte</w:t>
+      </w:r>
+      <w:r>
+        <w:t xml:space="preserve">nt, if not </w:t>
+      </w:r>
+      <w:r>
+        <w:t xml:space="preserve">its gender disparity. The industry’s other </w:t>
+      </w:r>
+      <w:r>
+        <w:t xml:space="preserve">biggest player, Apple Music, has invested heavily </w:t>
+      </w:r>
+      <w:r>
+        <w:t>and successfully in the former.</w:t>
+      </w:r>
+      <w:r>
+        <w:t xml:space="preserve"> (Disclosure: I have been an Apple Music subscriber since its launch.) </w:t>
       </w:r>
     </w:p>
-    <w:p>
-      <w:r>
-        <w:br w:type="page"/>
-      </w:r>
-    </w:p>
-    <w:p>
-      <w:pPr>
-        <w:pStyle w:val="Heading2"/>
-      </w:pPr>
-      <w:r>
-        <w:lastRenderedPageBreak/>
-        <w:t>Responsible Curation</w:t>
-      </w:r>
-    </w:p>
-    <w:p/>
     <w:sectPr>
-      <w:headerReference w:type="even" r:id="rId18"/>
-      <w:headerReference w:type="default" r:id="rId19"/>
-      <w:footerReference w:type="default" r:id="rId20"/>
-      <w:headerReference w:type="first" r:id="rId21"/>
-      <w:footerReference w:type="first" r:id="rId22"/>
+      <w:headerReference w:type="even" r:id="rId26"/>
+      <w:headerReference w:type="default" r:id="rId27"/>
+      <w:footerReference w:type="default" r:id="rId28"/>
+      <w:headerReference w:type="first" r:id="rId29"/>
+      <w:footerReference w:type="first" r:id="rId30"/>
       <w:pgSz w:w="12240" w:h="15840"/>
       <w:pgMar w:top="720" w:right="936" w:bottom="720" w:left="936" w:header="245" w:footer="187" w:gutter="0"/>
       <w:pgBorders w:offsetFrom="page">
@@ -1769,9 +2030,9 @@
     <w:autoRedefine/>
     <w:uiPriority w:val="10"/>
     <w:qFormat/>
-    <w:rsid w:val="00DE55FC"/>
+    <w:rsid w:val="00435AD3"/>
     <w:pPr>
-      <w:spacing w:before="60" w:after="0" w:line="540" w:lineRule="exact"/>
+      <w:spacing w:before="60" w:after="0" w:line="700" w:lineRule="exact"/>
       <w:contextualSpacing/>
     </w:pPr>
     <w:rPr>
@@ -1788,7 +2049,7 @@
     <w:basedOn w:val="DefaultParagraphFont"/>
     <w:link w:val="Title"/>
     <w:uiPriority w:val="10"/>
-    <w:rsid w:val="00DE55FC"/>
+    <w:rsid w:val="00435AD3"/>
     <w:rPr>
       <w:rFonts w:ascii="Proxima Nova ExCn Black" w:eastAsiaTheme="majorEastAsia" w:hAnsi="Proxima Nova ExCn Black" w:cstheme="majorBidi"/>
       <w:color w:val="7030A0"/>
@@ -2605,6 +2866,15 @@
 
 <file path=customXml/item1.xml><?xml version="1.0" encoding="utf-8"?>
 <?mso-contentType ?>
+<FormTemplates xmlns="http://schemas.microsoft.com/sharepoint/v3/contenttype/forms">
+  <Display>DocumentLibraryForm</Display>
+  <Edit>DocumentLibraryForm</Edit>
+  <New>DocumentLibraryForm</New>
+</FormTemplates>
+</file>
+
+<file path=customXml/item2.xml><?xml version="1.0" encoding="utf-8"?>
+<?mso-contentType ?>
 <spe:Receivers xmlns:spe="http://schemas.microsoft.com/sharepoint/events">
   <Receiver>
     <Name>Document ID Generator</Name>
@@ -2653,50 +2923,7 @@
 </spe:Receivers>
 </file>
 
-<file path=customXml/item2.xml><?xml version="1.0" encoding="utf-8"?>
-<?mso-contentType ?>
-<FormTemplates xmlns="http://schemas.microsoft.com/sharepoint/v3/contenttype/forms">
-  <Display>DocumentLibraryForm</Display>
-  <Edit>DocumentLibraryForm</Edit>
-  <New>DocumentLibraryForm</New>
-</FormTemplates>
-</file>
-
 <file path=customXml/item3.xml><?xml version="1.0" encoding="utf-8"?>
-<b:Sources xmlns:b="http://schemas.openxmlformats.org/officeDocument/2006/bibliography" xmlns="http://schemas.openxmlformats.org/officeDocument/2006/bibliography" SelectedStyle="\MLASeventhEditionOfficeOnline.xsl" StyleName="MLA" Version="7">
-  <b:Source>
-    <b:Tag>Dam18</b:Tag>
-    <b:SourceType>ArticleInAPeriodical</b:SourceType>
-    <b:Guid>{A1E8A1FC-2DB0-40A5-ABB0-927D9E16FDD7}</b:Guid>
-    <b:Title>How to Be a Responsible Music Fan in the Age of Streaming</b:Title>
-    <b:PeriodicalTitle>Pitchfork</b:PeriodicalTitle>
-    <b:Year>2018</b:Year>
-    <b:Month>January</b:Month>
-    <b:Day>30</b:Day>
-    <b:Medium>Web</b:Medium>
-    <b:Author>
-      <b:Author>
-        <b:NameList>
-          <b:Person>
-            <b:Last>Krukowski</b:Last>
-            <b:First>Damon</b:First>
-          </b:Person>
-        </b:NameList>
-      </b:Author>
-    </b:Author>
-    <b:URL>https://pitchfork.com/features/oped/how-to-be-a-responsible-music-fan-in-the-age-of-streaming/</b:URL>
-    <b:RefOrder>1</b:RefOrder>
-  </b:Source>
-</b:Sources>
-</file>
-
-<file path=customXml/item4.xml><?xml version="1.0" encoding="utf-8"?>
-<p:properties xmlns:p="http://schemas.microsoft.com/office/2006/metadata/properties" xmlns:xsi="http://www.w3.org/2001/XMLSchema-instance" xmlns:pc="http://schemas.microsoft.com/office/infopath/2007/PartnerControls">
-  <documentManagement/>
-</p:properties>
-</file>
-
-<file path=customXml/item5.xml><?xml version="1.0" encoding="utf-8"?>
 <ct:contentTypeSchema xmlns:ct="http://schemas.microsoft.com/office/2006/metadata/contentType" xmlns:ma="http://schemas.microsoft.com/office/2006/metadata/properties/metaAttributes" ct:_="" ma:_="" ma:contentTypeName="Document" ma:contentTypeID="0x010100C55DBFC5D0F8C34C867CDF9AA2092878" ma:contentTypeVersion="13" ma:contentTypeDescription="Create a new document." ma:contentTypeScope="" ma:versionID="31b18635c8d7ca76398548c789e21e46">
   <xsd:schema xmlns:xsd="http://www.w3.org/2001/XMLSchema" xmlns:xs="http://www.w3.org/2001/XMLSchema" xmlns:p="http://schemas.microsoft.com/office/2006/metadata/properties" xmlns:ns3="ec1b3083-c898-4e13-85ab-21356d62eab8" xmlns:ns4="f0ea5631-b632-4ace-b94c-2d3dd81fdfd6" targetNamespace="http://schemas.microsoft.com/office/2006/metadata/properties" ma:root="true" ma:fieldsID="e691e808e1d5599ebe03df6a95a1a425" ns3:_="" ns4:_="">
     <xsd:import namespace="ec1b3083-c898-4e13-85ab-21356d62eab8"/>
@@ -2944,7 +3171,49 @@
 </ct:contentTypeSchema>
 </file>
 
+<file path=customXml/item4.xml><?xml version="1.0" encoding="utf-8"?>
+<p:properties xmlns:p="http://schemas.microsoft.com/office/2006/metadata/properties" xmlns:xsi="http://www.w3.org/2001/XMLSchema-instance" xmlns:pc="http://schemas.microsoft.com/office/infopath/2007/PartnerControls">
+  <documentManagement/>
+</p:properties>
+</file>
+
+<file path=customXml/item5.xml><?xml version="1.0" encoding="utf-8"?>
+<b:Sources xmlns:b="http://schemas.openxmlformats.org/officeDocument/2006/bibliography" xmlns="http://schemas.openxmlformats.org/officeDocument/2006/bibliography" SelectedStyle="\MLASeventhEditionOfficeOnline.xsl" StyleName="MLA" Version="7">
+  <b:Source>
+    <b:Tag>Dam18</b:Tag>
+    <b:SourceType>ArticleInAPeriodical</b:SourceType>
+    <b:Guid>{A1E8A1FC-2DB0-40A5-ABB0-927D9E16FDD7}</b:Guid>
+    <b:Title>How to Be a Responsible Music Fan in the Age of Streaming</b:Title>
+    <b:PeriodicalTitle>Pitchfork</b:PeriodicalTitle>
+    <b:Year>2018</b:Year>
+    <b:Month>January</b:Month>
+    <b:Day>30</b:Day>
+    <b:Medium>Web</b:Medium>
+    <b:Author>
+      <b:Author>
+        <b:NameList>
+          <b:Person>
+            <b:Last>Krukowski</b:Last>
+            <b:First>Damon</b:First>
+          </b:Person>
+        </b:NameList>
+      </b:Author>
+    </b:Author>
+    <b:URL>https://pitchfork.com/features/oped/how-to-be-a-responsible-music-fan-in-the-age-of-streaming/</b:URL>
+    <b:RefOrder>1</b:RefOrder>
+  </b:Source>
+</b:Sources>
+</file>
+
 <file path=customXml/itemProps1.xml><?xml version="1.0" encoding="utf-8"?>
+<ds:datastoreItem xmlns:ds="http://schemas.openxmlformats.org/officeDocument/2006/customXml" ds:itemID="{A61A4AF2-A7AC-4BF6-B457-965FBB9E8F63}">
+  <ds:schemaRefs>
+    <ds:schemaRef ds:uri="http://schemas.microsoft.com/sharepoint/v3/contenttype/forms"/>
+  </ds:schemaRefs>
+</ds:datastoreItem>
+</file>
+
+<file path=customXml/itemProps2.xml><?xml version="1.0" encoding="utf-8"?>
 <ds:datastoreItem xmlns:ds="http://schemas.openxmlformats.org/officeDocument/2006/customXml" ds:itemID="{E895A88A-31C2-413B-84DC-D456BAACB1D4}">
   <ds:schemaRefs>
     <ds:schemaRef ds:uri="http://schemas.microsoft.com/sharepoint/events"/>
@@ -2952,32 +3221,7 @@
 </ds:datastoreItem>
 </file>
 
-<file path=customXml/itemProps2.xml><?xml version="1.0" encoding="utf-8"?>
-<ds:datastoreItem xmlns:ds="http://schemas.openxmlformats.org/officeDocument/2006/customXml" ds:itemID="{A61A4AF2-A7AC-4BF6-B457-965FBB9E8F63}">
-  <ds:schemaRefs>
-    <ds:schemaRef ds:uri="http://schemas.microsoft.com/sharepoint/v3/contenttype/forms"/>
-  </ds:schemaRefs>
-</ds:datastoreItem>
-</file>
-
 <file path=customXml/itemProps3.xml><?xml version="1.0" encoding="utf-8"?>
-<ds:datastoreItem xmlns:ds="http://schemas.openxmlformats.org/officeDocument/2006/customXml" ds:itemID="{8CFEEA8C-C2EF-432A-BE42-2229E4EA0778}">
-  <ds:schemaRefs>
-    <ds:schemaRef ds:uri="http://schemas.openxmlformats.org/officeDocument/2006/bibliography"/>
-  </ds:schemaRefs>
-</ds:datastoreItem>
-</file>
-
-<file path=customXml/itemProps4.xml><?xml version="1.0" encoding="utf-8"?>
-<ds:datastoreItem xmlns:ds="http://schemas.openxmlformats.org/officeDocument/2006/customXml" ds:itemID="{67ED40E1-FE10-4C84-A911-E9799C011280}">
-  <ds:schemaRefs>
-    <ds:schemaRef ds:uri="http://schemas.microsoft.com/office/2006/metadata/properties"/>
-    <ds:schemaRef ds:uri="http://schemas.microsoft.com/office/infopath/2007/PartnerControls"/>
-  </ds:schemaRefs>
-</ds:datastoreItem>
-</file>
-
-<file path=customXml/itemProps5.xml><?xml version="1.0" encoding="utf-8"?>
 <ds:datastoreItem xmlns:ds="http://schemas.openxmlformats.org/officeDocument/2006/customXml" ds:itemID="{EFD11DD3-BC82-4B10-837C-8A5E457C7B76}">
   <ds:schemaRefs>
     <ds:schemaRef ds:uri="http://schemas.microsoft.com/office/2006/metadata/contentType"/>
@@ -2994,4 +3238,21 @@
     <ds:schemaRef ds:uri="http://schemas.microsoft.com/internal/obd"/>
   </ds:schemaRefs>
 </ds:datastoreItem>
+</file>
+
+<file path=customXml/itemProps4.xml><?xml version="1.0" encoding="utf-8"?>
+<ds:datastoreItem xmlns:ds="http://schemas.openxmlformats.org/officeDocument/2006/customXml" ds:itemID="{67ED40E1-FE10-4C84-A911-E9799C011280}">
+  <ds:schemaRefs>
+    <ds:schemaRef ds:uri="http://schemas.microsoft.com/office/2006/metadata/properties"/>
+    <ds:schemaRef ds:uri="http://schemas.microsoft.com/office/infopath/2007/PartnerControls"/>
+  </ds:schemaRefs>
+</ds:datastoreItem>
+</file>
+
+<file path=customXml/itemProps5.xml><?xml version="1.0" encoding="utf-8"?>
+<ds:datastoreItem xmlns:ds="http://schemas.openxmlformats.org/officeDocument/2006/customXml" ds:itemID="{8CFEEA8C-C2EF-432A-BE42-2229E4EA0778}">
+  <ds:schemaRefs>
+    <ds:schemaRef ds:uri="http://schemas.openxmlformats.org/officeDocument/2006/bibliography"/>
+  </ds:schemaRefs>
+</ds:datastoreItem>
 </file>
</xml_diff>

<commit_message>
Drafting, Updated Saint with TOC
</commit_message>
<xml_diff>
--- a/BandcampDiscovery.docx
+++ b/BandcampDiscovery.docx
@@ -74,7 +74,15 @@
         <w:pStyle w:val="Quote"/>
       </w:pPr>
       <w:r>
-        <w:t>For example, if a number of your playlists gained significant new followers, you’ll be a </w:t>
+        <w:t xml:space="preserve">For example, if a number of your playlists gained significant new followers, </w:t>
+      </w:r>
+      <w:proofErr w:type="gramStart"/>
+      <w:r>
+        <w:t>you’ll</w:t>
+      </w:r>
+      <w:proofErr w:type="gramEnd"/>
+      <w:r>
+        <w:t xml:space="preserve"> be a </w:t>
       </w:r>
       <w:r>
         <w:rPr>
@@ -83,7 +91,15 @@
         <w:t>Tastemaker. </w:t>
       </w:r>
       <w:r>
-        <w:t>If you listened to a song before it was cool (aka hit 50,000 streams), you’ll get the </w:t>
+        <w:t xml:space="preserve">If you listened to a song before it was cool (aka hit 50,000 streams), </w:t>
+      </w:r>
+      <w:proofErr w:type="gramStart"/>
+      <w:r>
+        <w:t>you’ll</w:t>
+      </w:r>
+      <w:proofErr w:type="gramEnd"/>
+      <w:r>
+        <w:t xml:space="preserve"> get the </w:t>
       </w:r>
       <w:r>
         <w:rPr>
@@ -260,7 +276,15 @@
       </w:r>
       <w:r>
         <w:lastRenderedPageBreak/>
-        <w:t>consideration, I found that 85.5 percent of tracks included men artists, while only 45.5 percent included women. This was one of the highest percentages of women artists out of all the playlists I examined.</w:t>
+        <w:t xml:space="preserve">consideration, </w:t>
+      </w:r>
+      <w:proofErr w:type="gramStart"/>
+      <w:r>
+        <w:t>I found that 85.5 percent of tracks</w:t>
+      </w:r>
+      <w:proofErr w:type="gramEnd"/>
+      <w:r>
+        <w:t xml:space="preserve"> included men artists, while only 45.5 percent included women. This was one of the highest percentages of women artists out of all the playlists I examined.</w:t>
       </w:r>
     </w:p>
     <w:p>
@@ -418,8 +442,13 @@
       <w:r>
         <w:t xml:space="preserve">” </w:t>
       </w:r>
-      <w:r>
-        <w:t xml:space="preserve">Clearly, this is an issue, but technically </w:t>
+      <w:proofErr w:type="gramStart"/>
+      <w:r>
+        <w:t>Clearly, this</w:t>
+      </w:r>
+      <w:proofErr w:type="gramEnd"/>
+      <w:r>
+        <w:t xml:space="preserve"> is an issue, but technically </w:t>
       </w:r>
       <w:r>
         <w:rPr>
@@ -736,7 +765,15 @@
         <w:t>rewarding popular music with even more popularity, we can first look within its own history</w:t>
       </w:r>
       <w:r>
-        <w:t xml:space="preserve"> to just a few years earlier, when </w:t>
+        <w:t xml:space="preserve"> to just </w:t>
+      </w:r>
+      <w:proofErr w:type="gramStart"/>
+      <w:r>
+        <w:t>a few</w:t>
+      </w:r>
+      <w:proofErr w:type="gramEnd"/>
+      <w:r>
+        <w:t xml:space="preserve"> years earlier, when </w:t>
       </w:r>
       <w:r>
         <w:t>human curatio</w:t>
@@ -772,7 +809,15 @@
         <w:t>Pitchfork</w:t>
       </w:r>
       <w:r>
-        <w:t>’s Marc Hogan profiled a number of “power users” within the upper percentile in terms of followers and personal playlist popularity.</w:t>
+        <w:t xml:space="preserve">’s Marc Hogan profiled </w:t>
+      </w:r>
+      <w:proofErr w:type="gramStart"/>
+      <w:r>
+        <w:t>a number of</w:t>
+      </w:r>
+      <w:proofErr w:type="gramEnd"/>
+      <w:r>
+        <w:t xml:space="preserve"> “power users” within the upper percentile in terms of followers and personal playlist popularity.</w:t>
       </w:r>
       <w:r>
         <w:t xml:space="preserve"> Notably, </w:t>
@@ -791,8 +836,13 @@
       </w:r>
     </w:p>
     <w:p>
-      <w:r>
-        <w:t xml:space="preserve">Generally, human curation should hypothetically </w:t>
+      <w:proofErr w:type="gramStart"/>
+      <w:r>
+        <w:t>Generally, human</w:t>
+      </w:r>
+      <w:proofErr w:type="gramEnd"/>
+      <w:r>
+        <w:t xml:space="preserve"> curation should hypothetically </w:t>
       </w:r>
       <w:r>
         <w:t xml:space="preserve">combat </w:t>
@@ -848,7 +898,15 @@
         <w:pStyle w:val="Quote"/>
       </w:pPr>
       <w:r>
-        <w:t>Cook’s words embody Apple’s longstanding critique of Spotify, which is that its algorithms are eroding music’s spiritual role in our lives. Cook doesn’t mention Spotify by name but says, “We worry about the humanity being drained out of music, about it becoming a bits-and-bytes kind of world instead of the art and craft.”</w:t>
+        <w:t xml:space="preserve">Cook’s words embody Apple’s longstanding critique of Spotify, which is that its algorithms are eroding music’s spiritual role in our lives. Cook </w:t>
+      </w:r>
+      <w:proofErr w:type="gramStart"/>
+      <w:r>
+        <w:t>doesn’t</w:t>
+      </w:r>
+      <w:proofErr w:type="gramEnd"/>
+      <w:r>
+        <w:t xml:space="preserve"> mention Spotify by name but says, “We worry about the humanity being drained out of music, about it becoming a bits-and-bytes kind of world instead of the art and craft.”</w:t>
       </w:r>
     </w:p>
     <w:p>
@@ -971,8 +1029,13 @@
       <w:r>
         <w:t xml:space="preserve">relevant contrast to the voices of these CEOs is that of Ethan Diamond, </w:t>
       </w:r>
-      <w:r>
-        <w:t xml:space="preserve">CEO and co-founder of Bandcamp, a music streaming service unlike any other. </w:t>
+      <w:proofErr w:type="gramStart"/>
+      <w:r>
+        <w:t>CEO</w:t>
+      </w:r>
+      <w:proofErr w:type="gramEnd"/>
+      <w:r>
+        <w:t xml:space="preserve"> and co-founder of Bandcamp, a music streaming service unlike any other. </w:t>
       </w:r>
       <w:r>
         <w:t xml:space="preserve">In </w:t>
@@ -998,7 +1061,13 @@
         <w:t xml:space="preserve">Diamond exemplifies an entirely different mentality </w:t>
       </w:r>
       <w:r>
-        <w:t>in running a for-profit service for musicians.</w:t>
+        <w:t xml:space="preserve">in running a for-profit service for </w:t>
+      </w:r>
+      <w:r>
+        <w:t>independent music artists</w:t>
+      </w:r>
+      <w:r>
+        <w:t>.</w:t>
       </w:r>
       <w:r>
         <w:t xml:space="preserve"> </w:t>
@@ -1029,13 +1098,30 @@
       </w:r>
       <w:proofErr w:type="spellEnd"/>
       <w:r>
-        <w:t xml:space="preserve">, etc. </w:t>
+        <w:t xml:space="preserve">, </w:t>
+      </w:r>
+      <w:proofErr w:type="gramStart"/>
+      <w:r>
+        <w:t>etc.</w:t>
+      </w:r>
+      <w:proofErr w:type="gramEnd"/>
+      <w:r>
+        <w:t xml:space="preserve"> </w:t>
       </w:r>
       <w:r>
         <w:t>for musicians</w:t>
       </w:r>
       <w:r>
-        <w:t xml:space="preserve">. As Holt lamented in </w:t>
+        <w:t xml:space="preserve">. As Holt </w:t>
+      </w:r>
+      <w:r>
+        <w:t>bemoaned</w:t>
+      </w:r>
+      <w:r>
+        <w:t xml:space="preserve"> </w:t>
+      </w:r>
+      <w:r>
+        <w:t xml:space="preserve">in </w:t>
       </w:r>
       <w:hyperlink r:id="rId36" w:history="1">
         <w:r>
@@ -1084,7 +1170,23 @@
       </w:r>
       <w:proofErr w:type="spellEnd"/>
       <w:r>
-        <w:t xml:space="preserve"> get the metadata right, it’s just hard. So we just decided we would do that hard part for musicians so that they didn’t have to be so nerdy.”</w:t>
+        <w:t xml:space="preserve"> get the metadata right, it’s </w:t>
+      </w:r>
+      <w:proofErr w:type="gramStart"/>
+      <w:r>
+        <w:t>just hard</w:t>
+      </w:r>
+      <w:proofErr w:type="gramEnd"/>
+      <w:r>
+        <w:t xml:space="preserve">. </w:t>
+      </w:r>
+      <w:proofErr w:type="gramStart"/>
+      <w:r>
+        <w:t>So</w:t>
+      </w:r>
+      <w:proofErr w:type="gramEnd"/>
+      <w:r>
+        <w:t xml:space="preserve"> we just decided we would do that hard part for musicians so that they didn’t have to be so nerdy.”</w:t>
       </w:r>
     </w:p>
     <w:p>
@@ -1120,7 +1222,15 @@
         <w:pStyle w:val="Quote"/>
       </w:pPr>
       <w:r>
-        <w:t xml:space="preserve">We keep your music streaming and downloading quickly and reliably, whether it’s 3am on a Sunday, or the hour your new record drops and Pitchfork gives it a scathingly positive review. We make your tracks available in every format under the sun, so the audiophilic </w:t>
+        <w:t xml:space="preserve">We keep your music streaming and downloading quickly and reliably, whether </w:t>
+      </w:r>
+      <w:proofErr w:type="gramStart"/>
+      <w:r>
+        <w:t>it’s</w:t>
+      </w:r>
+      <w:proofErr w:type="gramEnd"/>
+      <w:r>
+        <w:t xml:space="preserve"> 3am on a Sunday, or the hour your new record drops and Pitchfork gives it a scathingly positive review. We make your tracks available in every format under the sun, so the audiophilic </w:t>
       </w:r>
       <w:proofErr w:type="spellStart"/>
       <w:r>
@@ -1128,7 +1238,15 @@
       </w:r>
       <w:proofErr w:type="spellEnd"/>
       <w:r>
-        <w:t xml:space="preserve"> can have their FLAC and eat mp3 v2. We adorn your songs with all the right metadata, so they sail into iTunes with artwork, album, band and track names intact. We mutter the various incantations necessary to keep your site top-ranked in Google, so when your fans search for your hits, they find your music long before they find bonkersforlyrics.com or </w:t>
+        <w:t xml:space="preserve"> can have their FLAC and eat mp3 v2. We adorn your songs with all the right metadata, so they sail into iTunes with artwork, album, </w:t>
+      </w:r>
+      <w:proofErr w:type="gramStart"/>
+      <w:r>
+        <w:t>band</w:t>
+      </w:r>
+      <w:proofErr w:type="gramEnd"/>
+      <w:r>
+        <w:t xml:space="preserve"> and track names intact. We mutter the various incantations necessary to keep your site top-ranked in Google, so when your fans search for your hits, they find your music long before they find bonkersforlyrics.com or </w:t>
       </w:r>
       <w:proofErr w:type="spellStart"/>
       <w:r>
@@ -1136,7 +1254,15 @@
       </w:r>
       <w:proofErr w:type="spellEnd"/>
       <w:r>
-        <w:t>. We give your fans easy ways to share your music with their friends, and we give you gorgeous tools that reveal exactly how your music is spreading, so you can fan the fire.</w:t>
+        <w:t xml:space="preserve">. We give your fans </w:t>
+      </w:r>
+      <w:proofErr w:type="gramStart"/>
+      <w:r>
+        <w:t>easy ways</w:t>
+      </w:r>
+      <w:proofErr w:type="gramEnd"/>
+      <w:r>
+        <w:t xml:space="preserve"> to share your music with their friends, and we give you gorgeous tools that reveal exactly how your music is spreading, so you can fan the fire.</w:t>
       </w:r>
     </w:p>
     <w:p>
@@ -1144,8 +1270,13 @@
         <w:t xml:space="preserve">In the years since, </w:t>
       </w:r>
       <w:r>
-        <w:t>Bandcamp has demonstrated time and time again</w:t>
-      </w:r>
+        <w:t xml:space="preserve">Bandcamp has demonstrated </w:t>
+      </w:r>
+      <w:proofErr w:type="gramStart"/>
+      <w:r>
+        <w:t>time and time again</w:t>
+      </w:r>
+      <w:proofErr w:type="gramEnd"/>
       <w:r>
         <w:t xml:space="preserve"> the sincerity in its </w:t>
       </w:r>
@@ -1250,7 +1381,15 @@
         <w:t xml:space="preserve"> a profitable company</w:t>
       </w:r>
       <w:r>
-        <w:t>, and has been for nearly a decade</w:t>
+        <w:t xml:space="preserve">, and has been for </w:t>
+      </w:r>
+      <w:proofErr w:type="gramStart"/>
+      <w:r>
+        <w:t>nearly a</w:t>
+      </w:r>
+      <w:proofErr w:type="gramEnd"/>
+      <w:r>
+        <w:t xml:space="preserve"> decade</w:t>
       </w:r>
       <w:r>
         <w:t>. In Dubber’s interview, Diamond explains their financial origins:</w:t>
@@ -1267,12 +1406,25 @@
         <w:t>focused</w:t>
       </w:r>
       <w:r>
-        <w:t xml:space="preserve"> on getting to profitability. So we did that and got there in 2012, and that’s helped us maintain the mission, maintain the vision that we’ve had for the company for a long time. </w:t>
+        <w:t xml:space="preserve"> on getting to profitability. </w:t>
+      </w:r>
+      <w:proofErr w:type="gramStart"/>
+      <w:r>
+        <w:t>So</w:t>
+      </w:r>
+      <w:proofErr w:type="gramEnd"/>
+      <w:r>
+        <w:t xml:space="preserve"> we did that and got there in 2012, and that’s helped us maintain the mission, maintain the vision that we’ve had for the company for a long time. </w:t>
       </w:r>
     </w:p>
     <w:p>
-      <w:r>
-        <w:t>Also in contrast to Spotify</w:t>
+      <w:proofErr w:type="gramStart"/>
+      <w:r>
+        <w:t>Also</w:t>
+      </w:r>
+      <w:proofErr w:type="gramEnd"/>
+      <w:r>
+        <w:t xml:space="preserve"> in contrast to Spotify</w:t>
       </w:r>
       <w:r>
         <w:t>, Bandcamp explicitly invests</w:t>
@@ -1302,7 +1454,23 @@
         <w:pStyle w:val="Quote"/>
       </w:pPr>
       <w:r>
-        <w:t>The mission of the Daily, it’s our editorial arm, and it’s just to highlight this incredibly diverse world of music that’s on a site where anybody can upload anything. And the result of that is that you have weird subgenres and a lot of music, I think, that wouldn’t necessarily be covered anywhere else.</w:t>
+        <w:t xml:space="preserve">The mission of the Daily, </w:t>
+      </w:r>
+      <w:proofErr w:type="gramStart"/>
+      <w:r>
+        <w:t>it’s</w:t>
+      </w:r>
+      <w:proofErr w:type="gramEnd"/>
+      <w:r>
+        <w:t xml:space="preserve"> our editorial arm, and it’s just to highlight this incredibly diverse world of music that’s on a site where anybody can upload anything. And the result of that is that you have weird subgenres and a lot of music, I think, that </w:t>
+      </w:r>
+      <w:proofErr w:type="gramStart"/>
+      <w:r>
+        <w:t>wouldn’t</w:t>
+      </w:r>
+      <w:proofErr w:type="gramEnd"/>
+      <w:r>
+        <w:t xml:space="preserve"> necessarily be covered anywhere else.</w:t>
       </w:r>
     </w:p>
     <w:p>
@@ -1342,7 +1510,15 @@
         <w:pStyle w:val="Quote"/>
       </w:pPr>
       <w:r>
-        <w:t>I like the idea that Bandcamp hangs out in the background and just makes all of this stuff work, and also, hopefully, helps the artist promote themselves, and it’s not about “Bandcamp, Bandcamp, Bandcamp.”</w:t>
+        <w:t xml:space="preserve">I like the idea that Bandcamp hangs out in the background and just makes all of this stuff work, and also, hopefully, helps the artist promote themselves, and </w:t>
+      </w:r>
+      <w:proofErr w:type="gramStart"/>
+      <w:r>
+        <w:t>it’s</w:t>
+      </w:r>
+      <w:proofErr w:type="gramEnd"/>
+      <w:r>
+        <w:t xml:space="preserve"> not about “Bandcamp, Bandcamp, Bandcamp.”</w:t>
       </w:r>
     </w:p>
     <w:p>
@@ -1388,7 +1564,15 @@
         <w:t xml:space="preserve"> – which allow listeners to </w:t>
       </w:r>
       <w:r>
-        <w:t xml:space="preserve">display music they’ve purchased on a customizable web page – and </w:t>
+        <w:t xml:space="preserve">display music </w:t>
+      </w:r>
+      <w:proofErr w:type="gramStart"/>
+      <w:r>
+        <w:t>they’ve</w:t>
+      </w:r>
+      <w:proofErr w:type="gramEnd"/>
+      <w:r>
+        <w:t xml:space="preserve"> purchased on a customizable web page – and </w:t>
       </w:r>
       <w:r>
         <w:t>Artist Recommendations</w:t>
@@ -1399,8 +1583,13 @@
       <w:r>
         <w:t xml:space="preserve">to those who follow them. This system has demonstrably </w:t>
       </w:r>
-      <w:r>
-        <w:t xml:space="preserve">lead to </w:t>
+      <w:proofErr w:type="gramStart"/>
+      <w:r>
+        <w:t>lead</w:t>
+      </w:r>
+      <w:proofErr w:type="gramEnd"/>
+      <w:r>
+        <w:t xml:space="preserve"> to </w:t>
       </w:r>
       <w:r>
         <w:t xml:space="preserve">community and </w:t>
@@ -1438,7 +1627,7 @@
         </w:r>
       </w:hyperlink>
       <w:r>
-        <w:t>.</w:t>
+        <w:t xml:space="preserve"> as of December 2020.</w:t>
       </w:r>
       <w:r>
         <w:t xml:space="preserve"> </w:t>
@@ -1447,7 +1636,15 @@
         <w:t>In the music industry, it is unquestionably an outlier</w:t>
       </w:r>
       <w:r>
-        <w:t xml:space="preserve">. Diamond inadvertently offers an explanation for Bandcamp’s success in response to a question from </w:t>
+        <w:t xml:space="preserve">. Diamond inadvertently </w:t>
+      </w:r>
+      <w:proofErr w:type="gramStart"/>
+      <w:r>
+        <w:t>offers an explanation for</w:t>
+      </w:r>
+      <w:proofErr w:type="gramEnd"/>
+      <w:r>
+        <w:t xml:space="preserve"> Bandcamp’s success in response to a question from </w:t>
       </w:r>
       <w:r>
         <w:t xml:space="preserve">Dubber on the </w:t>
@@ -1473,7 +1670,15 @@
         <w:t>D</w:t>
       </w:r>
       <w:r>
-        <w:t xml:space="preserve">eciding what to work on next, that has always felt like the easiest part of the job because it’s whatever benefits artists the most. Because </w:t>
+        <w:t xml:space="preserve">eciding what to work on next, that has always felt like the easiest part of the job because </w:t>
+      </w:r>
+      <w:proofErr w:type="gramStart"/>
+      <w:r>
+        <w:t>it’s</w:t>
+      </w:r>
+      <w:proofErr w:type="gramEnd"/>
+      <w:r>
+        <w:t xml:space="preserve"> whatever benefits artists the most. Because </w:t>
       </w:r>
       <w:r>
         <w:rPr>
@@ -1483,7 +1688,15 @@
         <w:t>the way Bandcamp makes money is if artists make a lot more money</w:t>
       </w:r>
       <w:r>
-        <w:t>, so that’s what we try to spend every day doing.</w:t>
+        <w:t xml:space="preserve">, so </w:t>
+      </w:r>
+      <w:proofErr w:type="gramStart"/>
+      <w:r>
+        <w:t>that’s</w:t>
+      </w:r>
+      <w:proofErr w:type="gramEnd"/>
+      <w:r>
+        <w:t xml:space="preserve"> what we try to spend every day doing.</w:t>
       </w:r>
     </w:p>
     <w:p>
@@ -1577,10 +1790,7 @@
         <w:annotationRef/>
       </w:r>
       <w:r>
-        <w:t xml:space="preserve">Follow Up (Preview): </w:t>
-      </w:r>
-      <w:r>
-        <w:t>Kaitlin Tiffany on media attention.</w:t>
+        <w:t>Follow Up (Preview): Kaitlin Tiffany on media attention.</w:t>
       </w:r>
     </w:p>
   </w:comment>
@@ -2815,6 +3025,7 @@
   <w:style w:type="character" w:default="1" w:styleId="DefaultParagraphFont">
     <w:name w:val="Default Paragraph Font"/>
     <w:uiPriority w:val="1"/>
+    <w:semiHidden/>
     <w:unhideWhenUsed/>
   </w:style>
   <w:style w:type="table" w:default="1" w:styleId="TableNormal">
@@ -3472,6 +3683,18 @@
       <w:bCs/>
       <w:sz w:val="20"/>
       <w:szCs w:val="20"/>
+    </w:rPr>
+  </w:style>
+  <w:style w:type="character" w:styleId="FollowedHyperlink">
+    <w:name w:val="FollowedHyperlink"/>
+    <w:basedOn w:val="DefaultParagraphFont"/>
+    <w:uiPriority w:val="99"/>
+    <w:semiHidden/>
+    <w:unhideWhenUsed/>
+    <w:rsid w:val="006C1439"/>
+    <w:rPr>
+      <w:color w:val="680000" w:themeColor="followedHyperlink"/>
+      <w:u w:val="single"/>
     </w:rPr>
   </w:style>
 </w:styles>
@@ -3773,6 +3996,12 @@
 </file>
 
 <file path=customXml/item1.xml><?xml version="1.0" encoding="utf-8"?>
+<p:properties xmlns:p="http://schemas.microsoft.com/office/2006/metadata/properties" xmlns:xsi="http://www.w3.org/2001/XMLSchema-instance" xmlns:pc="http://schemas.microsoft.com/office/infopath/2007/PartnerControls">
+  <documentManagement/>
+</p:properties>
+</file>
+
+<file path=customXml/item2.xml><?xml version="1.0" encoding="utf-8"?>
 <ct:contentTypeSchema xmlns:ct="http://schemas.microsoft.com/office/2006/metadata/contentType" xmlns:ma="http://schemas.microsoft.com/office/2006/metadata/properties/metaAttributes" ct:_="" ma:_="" ma:contentTypeName="Document" ma:contentTypeID="0x010100C55DBFC5D0F8C34C867CDF9AA2092878" ma:contentTypeVersion="13" ma:contentTypeDescription="Create a new document." ma:contentTypeScope="" ma:versionID="31b18635c8d7ca76398548c789e21e46">
   <xsd:schema xmlns:xsd="http://www.w3.org/2001/XMLSchema" xmlns:xs="http://www.w3.org/2001/XMLSchema" xmlns:p="http://schemas.microsoft.com/office/2006/metadata/properties" xmlns:ns3="ec1b3083-c898-4e13-85ab-21356d62eab8" xmlns:ns4="f0ea5631-b632-4ace-b94c-2d3dd81fdfd6" targetNamespace="http://schemas.microsoft.com/office/2006/metadata/properties" ma:root="true" ma:fieldsID="e691e808e1d5599ebe03df6a95a1a425" ns3:_="" ns4:_="">
     <xsd:import namespace="ec1b3083-c898-4e13-85ab-21356d62eab8"/>
@@ -4020,7 +4249,44 @@
 </ct:contentTypeSchema>
 </file>
 
-<file path=customXml/item2.xml><?xml version="1.0" encoding="utf-8"?>
+<file path=customXml/item3.xml><?xml version="1.0" encoding="utf-8"?>
+<?mso-contentType ?>
+<FormTemplates xmlns="http://schemas.microsoft.com/sharepoint/v3/contenttype/forms">
+  <Display>DocumentLibraryForm</Display>
+  <Edit>DocumentLibraryForm</Edit>
+  <New>DocumentLibraryForm</New>
+</FormTemplates>
+</file>
+
+<file path=customXml/item4.xml><?xml version="1.0" encoding="utf-8"?>
+<b:Sources xmlns:b="http://schemas.openxmlformats.org/officeDocument/2006/bibliography" xmlns="http://schemas.openxmlformats.org/officeDocument/2006/bibliography" SelectedStyle="\MLASeventhEditionOfficeOnline.xsl" StyleName="MLA" Version="7">
+  <b:Source>
+    <b:Tag>Dam18</b:Tag>
+    <b:SourceType>ArticleInAPeriodical</b:SourceType>
+    <b:Guid>{A1E8A1FC-2DB0-40A5-ABB0-927D9E16FDD7}</b:Guid>
+    <b:Title>How to Be a Responsible Music Fan in the Age of Streaming</b:Title>
+    <b:PeriodicalTitle>Pitchfork</b:PeriodicalTitle>
+    <b:Year>2018</b:Year>
+    <b:Month>January</b:Month>
+    <b:Day>30</b:Day>
+    <b:Medium>Web</b:Medium>
+    <b:Author>
+      <b:Author>
+        <b:NameList>
+          <b:Person>
+            <b:Last>Krukowski</b:Last>
+            <b:First>Damon</b:First>
+          </b:Person>
+        </b:NameList>
+      </b:Author>
+    </b:Author>
+    <b:URL>https://pitchfork.com/features/oped/how-to-be-a-responsible-music-fan-in-the-age-of-streaming/</b:URL>
+    <b:RefOrder>1</b:RefOrder>
+  </b:Source>
+</b:Sources>
+</file>
+
+<file path=customXml/item5.xml><?xml version="1.0" encoding="utf-8"?>
 <?mso-contentType ?>
 <spe:Receivers xmlns:spe="http://schemas.microsoft.com/sharepoint/events">
   <Receiver>
@@ -4070,50 +4336,16 @@
 </spe:Receivers>
 </file>
 
-<file path=customXml/item3.xml><?xml version="1.0" encoding="utf-8"?>
-<?mso-contentType ?>
-<FormTemplates xmlns="http://schemas.microsoft.com/sharepoint/v3/contenttype/forms">
-  <Display>DocumentLibraryForm</Display>
-  <Edit>DocumentLibraryForm</Edit>
-  <New>DocumentLibraryForm</New>
-</FormTemplates>
+<file path=customXml/itemProps1.xml><?xml version="1.0" encoding="utf-8"?>
+<ds:datastoreItem xmlns:ds="http://schemas.openxmlformats.org/officeDocument/2006/customXml" ds:itemID="{67ED40E1-FE10-4C84-A911-E9799C011280}">
+  <ds:schemaRefs>
+    <ds:schemaRef ds:uri="http://schemas.microsoft.com/office/2006/metadata/properties"/>
+    <ds:schemaRef ds:uri="http://schemas.microsoft.com/office/infopath/2007/PartnerControls"/>
+  </ds:schemaRefs>
+</ds:datastoreItem>
 </file>
 
-<file path=customXml/item4.xml><?xml version="1.0" encoding="utf-8"?>
-<b:Sources xmlns:b="http://schemas.openxmlformats.org/officeDocument/2006/bibliography" xmlns="http://schemas.openxmlformats.org/officeDocument/2006/bibliography" SelectedStyle="\MLASeventhEditionOfficeOnline.xsl" StyleName="MLA" Version="7">
-  <b:Source>
-    <b:Tag>Dam18</b:Tag>
-    <b:SourceType>ArticleInAPeriodical</b:SourceType>
-    <b:Guid>{A1E8A1FC-2DB0-40A5-ABB0-927D9E16FDD7}</b:Guid>
-    <b:Title>How to Be a Responsible Music Fan in the Age of Streaming</b:Title>
-    <b:PeriodicalTitle>Pitchfork</b:PeriodicalTitle>
-    <b:Year>2018</b:Year>
-    <b:Month>January</b:Month>
-    <b:Day>30</b:Day>
-    <b:Medium>Web</b:Medium>
-    <b:Author>
-      <b:Author>
-        <b:NameList>
-          <b:Person>
-            <b:Last>Krukowski</b:Last>
-            <b:First>Damon</b:First>
-          </b:Person>
-        </b:NameList>
-      </b:Author>
-    </b:Author>
-    <b:URL>https://pitchfork.com/features/oped/how-to-be-a-responsible-music-fan-in-the-age-of-streaming/</b:URL>
-    <b:RefOrder>1</b:RefOrder>
-  </b:Source>
-</b:Sources>
-</file>
-
-<file path=customXml/item5.xml><?xml version="1.0" encoding="utf-8"?>
-<p:properties xmlns:p="http://schemas.microsoft.com/office/2006/metadata/properties" xmlns:xsi="http://www.w3.org/2001/XMLSchema-instance" xmlns:pc="http://schemas.microsoft.com/office/infopath/2007/PartnerControls">
-  <documentManagement/>
-</p:properties>
-</file>
-
-<file path=customXml/itemProps1.xml><?xml version="1.0" encoding="utf-8"?>
+<file path=customXml/itemProps2.xml><?xml version="1.0" encoding="utf-8"?>
 <ds:datastoreItem xmlns:ds="http://schemas.openxmlformats.org/officeDocument/2006/customXml" ds:itemID="{EFD11DD3-BC82-4B10-837C-8A5E457C7B76}">
   <ds:schemaRefs>
     <ds:schemaRef ds:uri="http://schemas.microsoft.com/office/2006/metadata/contentType"/>
@@ -4128,14 +4360,6 @@
     <ds:schemaRef ds:uri="http://purl.org/dc/elements/1.1/"/>
     <ds:schemaRef ds:uri="http://purl.org/dc/terms/"/>
     <ds:schemaRef ds:uri="http://schemas.microsoft.com/internal/obd"/>
-  </ds:schemaRefs>
-</ds:datastoreItem>
-</file>
-
-<file path=customXml/itemProps2.xml><?xml version="1.0" encoding="utf-8"?>
-<ds:datastoreItem xmlns:ds="http://schemas.openxmlformats.org/officeDocument/2006/customXml" ds:itemID="{E895A88A-31C2-413B-84DC-D456BAACB1D4}">
-  <ds:schemaRefs>
-    <ds:schemaRef ds:uri="http://schemas.microsoft.com/sharepoint/events"/>
   </ds:schemaRefs>
 </ds:datastoreItem>
 </file>
@@ -4157,10 +4381,9 @@
 </file>
 
 <file path=customXml/itemProps5.xml><?xml version="1.0" encoding="utf-8"?>
-<ds:datastoreItem xmlns:ds="http://schemas.openxmlformats.org/officeDocument/2006/customXml" ds:itemID="{67ED40E1-FE10-4C84-A911-E9799C011280}">
+<ds:datastoreItem xmlns:ds="http://schemas.openxmlformats.org/officeDocument/2006/customXml" ds:itemID="{E895A88A-31C2-413B-84DC-D456BAACB1D4}">
   <ds:schemaRefs>
-    <ds:schemaRef ds:uri="http://schemas.microsoft.com/office/2006/metadata/properties"/>
-    <ds:schemaRef ds:uri="http://schemas.microsoft.com/office/infopath/2007/PartnerControls"/>
+    <ds:schemaRef ds:uri="http://schemas.microsoft.com/sharepoint/events"/>
   </ds:schemaRefs>
 </ds:datastoreItem>
 </file>
</xml_diff>